<commit_message>
Product release notes update.
</commit_message>
<xml_diff>
--- a/Documentation/RGA_RELEASE_NOTES.docx
+++ b/Documentation/RGA_RELEASE_NOTES.docx
@@ -66,7 +66,22 @@
           <w:sz w:val="20"/>
           <w:szCs w:val="20"/>
         </w:rPr>
-        <w:t>Compile DXR shaders to generate RDNA2 ISA disassembly, hardware resource usage statistics, live register analysis and control flow graphs.</w:t>
+        <w:t>Compile DXR shaders to generate RDNA2</w:t>
+      </w:r>
+      <w:r>
+        <w:rPr>
+          <w:sz w:val="20"/>
+          <w:szCs w:val="20"/>
+        </w:rPr>
+        <w:t>™</w:t>
+      </w:r>
+      <w:r>
+        <w:rPr>
+          <w:rFonts w:eastAsia="Times New Roman"/>
+          <w:sz w:val="20"/>
+          <w:szCs w:val="20"/>
+        </w:rPr>
+        <w:t xml:space="preserve"> ISA disassembly, hardware resource usage statistics, live register analysis and control flow graphs.</w:t>
       </w:r>
     </w:p>
     <w:p>
@@ -232,7 +247,21 @@
           <w:sz w:val="20"/>
           <w:szCs w:val="20"/>
         </w:rPr>
-        <w:t>gfx1030 architecture is now presented as RDNA2.</w:t>
+        <w:t>gfx1030 architecture is now presented as RDNA2</w:t>
+      </w:r>
+      <w:r>
+        <w:rPr>
+          <w:sz w:val="20"/>
+          <w:szCs w:val="20"/>
+        </w:rPr>
+        <w:t>™</w:t>
+      </w:r>
+      <w:r>
+        <w:rPr>
+          <w:sz w:val="20"/>
+          <w:szCs w:val="20"/>
+        </w:rPr>
+        <w:t>.</w:t>
       </w:r>
     </w:p>
     <w:p>
@@ -413,7 +442,21 @@
           <w:sz w:val="20"/>
           <w:szCs w:val="20"/>
         </w:rPr>
-        <w:t>RDNA targets are not supported as targets for ROCM-CL modes.</w:t>
+        <w:t>RDNA</w:t>
+      </w:r>
+      <w:r>
+        <w:rPr>
+          <w:sz w:val="20"/>
+          <w:szCs w:val="20"/>
+        </w:rPr>
+        <w:t>™</w:t>
+      </w:r>
+      <w:r>
+        <w:rPr>
+          <w:sz w:val="20"/>
+          <w:szCs w:val="20"/>
+        </w:rPr>
+        <w:t xml:space="preserve"> targets are not supported as targets for ROCM-CL modes.</w:t>
       </w:r>
     </w:p>
     <w:p>
@@ -1945,7 +1988,21 @@
           <w:sz w:val="20"/>
           <w:szCs w:val="20"/>
         </w:rPr>
-        <w:t>It is generally recommended to use RGA with the latest Radeon Software version. Specifically, to target the RDNA architecture, the latest Radeon Software version is required (except for all Vulkan® modes and the rocm-cl mode, which are independent of the driver).</w:t>
+        <w:t>It is generally recommended to use RGA with the latest Radeon Software version. Specifically, to target the RDNA</w:t>
+      </w:r>
+      <w:r>
+        <w:rPr>
+          <w:sz w:val="20"/>
+          <w:szCs w:val="20"/>
+        </w:rPr>
+        <w:t>™</w:t>
+      </w:r>
+      <w:r>
+        <w:rPr>
+          <w:sz w:val="20"/>
+          <w:szCs w:val="20"/>
+        </w:rPr>
+        <w:t xml:space="preserve"> architecture, the latest Radeon Software version is required (except for all Vulkan® modes and the rocm-cl mode, which are independent of the driver).</w:t>
       </w:r>
     </w:p>
     <w:p>

</xml_diff>

<commit_message>
Updates for 2.4.2 release.
</commit_message>
<xml_diff>
--- a/Documentation/RGA_RELEASE_NOTES.docx
+++ b/Documentation/RGA_RELEASE_NOTES.docx
@@ -15,7 +15,21 @@
           <w:sz w:val="52"/>
           <w:szCs w:val="52"/>
         </w:rPr>
-        <w:t>Radeon™ GPU Analyzer 2.4.1 – Release Notes</w:t>
+        <w:t>Radeon™ GPU Analyzer 2.4.</w:t>
+      </w:r>
+      <w:r>
+        <w:rPr>
+          <w:sz w:val="52"/>
+          <w:szCs w:val="52"/>
+        </w:rPr>
+        <w:t>2</w:t>
+      </w:r>
+      <w:r>
+        <w:rPr>
+          <w:sz w:val="52"/>
+          <w:szCs w:val="52"/>
+        </w:rPr>
+        <w:t xml:space="preserve"> – Release Notes</w:t>
       </w:r>
     </w:p>
     <w:p>
@@ -44,7 +58,67 @@
           <w:sz w:val="20"/>
           <w:szCs w:val="20"/>
         </w:rPr>
-        <w:t>Introducing support for DirectX® Ray Tracing (DXR) in a new mode of the command line tool (-s dxr):</w:t>
+        <w:t xml:space="preserve">Added support for </w:t>
+      </w:r>
+      <w:r>
+        <w:rPr>
+          <w:rFonts w:eastAsia="Times New Roman"/>
+          <w:sz w:val="20"/>
+          <w:szCs w:val="20"/>
+        </w:rPr>
+        <w:t>gfx1031</w:t>
+      </w:r>
+      <w:r>
+        <w:rPr>
+          <w:rFonts w:eastAsia="Times New Roman"/>
+          <w:sz w:val="20"/>
+          <w:szCs w:val="20"/>
+        </w:rPr>
+        <w:t xml:space="preserve"> (</w:t>
+      </w:r>
+      <w:r>
+        <w:rPr>
+          <w:rFonts w:eastAsia="Times New Roman"/>
+          <w:sz w:val="20"/>
+          <w:szCs w:val="20"/>
+        </w:rPr>
+        <w:t>RX 6700</w:t>
+      </w:r>
+      <w:r>
+        <w:rPr>
+          <w:rFonts w:eastAsia="Times New Roman"/>
+          <w:sz w:val="20"/>
+          <w:szCs w:val="20"/>
+        </w:rPr>
+        <w:t xml:space="preserve"> XT)</w:t>
+      </w:r>
+      <w:r>
+        <w:rPr>
+          <w:rFonts w:eastAsia="Times New Roman"/>
+          <w:sz w:val="20"/>
+          <w:szCs w:val="20"/>
+        </w:rPr>
+        <w:t xml:space="preserve"> in Vulkan, DX12, DXR, DX11 and OpenGL modes.</w:t>
+      </w:r>
+    </w:p>
+    <w:p>
+      <w:pPr>
+        <w:pStyle w:val="ListParagraph"/>
+        <w:numPr>
+          <w:ilvl w:val="0"/>
+          <w:numId w:val="1"/>
+        </w:numPr>
+        <w:rPr>
+          <w:sz w:val="20"/>
+          <w:szCs w:val="20"/>
+        </w:rPr>
+      </w:pPr>
+      <w:r>
+        <w:rPr>
+          <w:sz w:val="20"/>
+          <w:szCs w:val="20"/>
+        </w:rPr>
+        <w:t xml:space="preserve">DXR: </w:t>
       </w:r>
     </w:p>
     <w:p>
@@ -55,33 +129,16 @@
           <w:numId w:val="1"/>
         </w:numPr>
         <w:rPr>
-          <w:rFonts w:eastAsia="Times New Roman"/>
-          <w:sz w:val="20"/>
-          <w:szCs w:val="20"/>
-        </w:rPr>
-      </w:pPr>
-      <w:r>
-        <w:rPr>
-          <w:rFonts w:eastAsia="Times New Roman"/>
-          <w:sz w:val="20"/>
-          <w:szCs w:val="20"/>
-        </w:rPr>
-        <w:t>Compile DXR shaders to generate RDNA2</w:t>
-      </w:r>
-      <w:r>
-        <w:rPr>
-          <w:sz w:val="20"/>
-          <w:szCs w:val="20"/>
-        </w:rPr>
-        <w:t>™</w:t>
-      </w:r>
-      <w:r>
-        <w:rPr>
-          <w:rFonts w:eastAsia="Times New Roman"/>
-          <w:sz w:val="20"/>
-          <w:szCs w:val="20"/>
-        </w:rPr>
-        <w:t xml:space="preserve"> ISA disassembly, hardware resource usage statistics, live register analysis and control flow graphs.</w:t>
+          <w:sz w:val="20"/>
+          <w:szCs w:val="20"/>
+        </w:rPr>
+      </w:pPr>
+      <w:r>
+        <w:rPr>
+          <w:sz w:val="20"/>
+          <w:szCs w:val="20"/>
+        </w:rPr>
+        <w:t>Improved error reporting to help diagnose State Object creation failures.</w:t>
       </w:r>
     </w:p>
     <w:p>
@@ -101,7 +158,7 @@
           <w:sz w:val="20"/>
           <w:szCs w:val="20"/>
         </w:rPr>
-        <w:t>The new mode does not require a ray-tracing-enabled GPU, any AMD GPU with the latest drivers should work.</w:t>
+        <w:t>You can now extract pipeline binaries even in cases where the driver generated multiple raytracing pipelines.</w:t>
       </w:r>
     </w:p>
     <w:p>
@@ -121,7 +178,7 @@
           <w:sz w:val="20"/>
           <w:szCs w:val="20"/>
         </w:rPr>
-        <w:t>Improved performance in the GUI app to better handle shaders with large disassembly.</w:t>
+        <w:t>Improved static analysis engine’s stability.</w:t>
       </w:r>
     </w:p>
     <w:p>
@@ -141,21 +198,227 @@
           <w:sz w:val="20"/>
           <w:szCs w:val="20"/>
         </w:rPr>
-        <w:t>Updated the static analysis engine with bug fixes and support for the latest RDNA2</w:t>
-      </w:r>
-      <w:r>
-        <w:rPr>
-          <w:sz w:val="20"/>
-          <w:szCs w:val="20"/>
-        </w:rPr>
-        <w:t>™</w:t>
-      </w:r>
-      <w:r>
-        <w:rPr>
-          <w:sz w:val="20"/>
-          <w:szCs w:val="20"/>
-        </w:rPr>
-        <w:t xml:space="preserve"> instructions.</w:t>
+        <w:t>The following RDNA and RDNA2 instructions are now supported by the static analysis engine:</w:t>
+      </w:r>
+    </w:p>
+    <w:p>
+      <w:pPr>
+        <w:pStyle w:val="ListParagraph"/>
+        <w:numPr>
+          <w:ilvl w:val="1"/>
+          <w:numId w:val="1"/>
+        </w:numPr>
+        <w:rPr>
+          <w:sz w:val="18"/>
+          <w:szCs w:val="18"/>
+        </w:rPr>
+      </w:pPr>
+      <w:r>
+        <w:rPr>
+          <w:sz w:val="18"/>
+          <w:szCs w:val="18"/>
+        </w:rPr>
+        <w:t>V_DOT2C_F32_F16</w:t>
+      </w:r>
+    </w:p>
+    <w:p>
+      <w:pPr>
+        <w:pStyle w:val="ListParagraph"/>
+        <w:numPr>
+          <w:ilvl w:val="1"/>
+          <w:numId w:val="1"/>
+        </w:numPr>
+        <w:rPr>
+          <w:sz w:val="18"/>
+          <w:szCs w:val="18"/>
+        </w:rPr>
+      </w:pPr>
+      <w:r>
+        <w:rPr>
+          <w:sz w:val="18"/>
+          <w:szCs w:val="18"/>
+        </w:rPr>
+        <w:t>V_DOT4C_I32_I8</w:t>
+      </w:r>
+    </w:p>
+    <w:p>
+      <w:pPr>
+        <w:pStyle w:val="ListParagraph"/>
+        <w:numPr>
+          <w:ilvl w:val="1"/>
+          <w:numId w:val="1"/>
+        </w:numPr>
+        <w:rPr>
+          <w:sz w:val="18"/>
+          <w:szCs w:val="18"/>
+        </w:rPr>
+      </w:pPr>
+      <w:r>
+        <w:rPr>
+          <w:sz w:val="18"/>
+          <w:szCs w:val="18"/>
+        </w:rPr>
+        <w:t>V_DOT2_F32_F16</w:t>
+      </w:r>
+    </w:p>
+    <w:p>
+      <w:pPr>
+        <w:pStyle w:val="ListParagraph"/>
+        <w:numPr>
+          <w:ilvl w:val="1"/>
+          <w:numId w:val="1"/>
+        </w:numPr>
+        <w:rPr>
+          <w:sz w:val="18"/>
+          <w:szCs w:val="18"/>
+        </w:rPr>
+      </w:pPr>
+      <w:r>
+        <w:rPr>
+          <w:sz w:val="18"/>
+          <w:szCs w:val="18"/>
+        </w:rPr>
+        <w:t>V_DOT2_I32_I16</w:t>
+      </w:r>
+    </w:p>
+    <w:p>
+      <w:pPr>
+        <w:pStyle w:val="ListParagraph"/>
+        <w:numPr>
+          <w:ilvl w:val="1"/>
+          <w:numId w:val="1"/>
+        </w:numPr>
+        <w:rPr>
+          <w:sz w:val="18"/>
+          <w:szCs w:val="18"/>
+        </w:rPr>
+      </w:pPr>
+      <w:r>
+        <w:rPr>
+          <w:sz w:val="18"/>
+          <w:szCs w:val="18"/>
+        </w:rPr>
+        <w:t>V_DOT2_U32_U16</w:t>
+      </w:r>
+    </w:p>
+    <w:p>
+      <w:pPr>
+        <w:pStyle w:val="ListParagraph"/>
+        <w:numPr>
+          <w:ilvl w:val="1"/>
+          <w:numId w:val="1"/>
+        </w:numPr>
+        <w:rPr>
+          <w:sz w:val="18"/>
+          <w:szCs w:val="18"/>
+        </w:rPr>
+      </w:pPr>
+      <w:r>
+        <w:rPr>
+          <w:sz w:val="18"/>
+          <w:szCs w:val="18"/>
+        </w:rPr>
+        <w:t>V_DOT4_I32_I8</w:t>
+      </w:r>
+    </w:p>
+    <w:p>
+      <w:pPr>
+        <w:pStyle w:val="ListParagraph"/>
+        <w:numPr>
+          <w:ilvl w:val="1"/>
+          <w:numId w:val="1"/>
+        </w:numPr>
+        <w:rPr>
+          <w:sz w:val="18"/>
+          <w:szCs w:val="18"/>
+        </w:rPr>
+      </w:pPr>
+      <w:r>
+        <w:rPr>
+          <w:sz w:val="18"/>
+          <w:szCs w:val="18"/>
+        </w:rPr>
+        <w:t>V_DOT4_U32_U8</w:t>
+      </w:r>
+    </w:p>
+    <w:p>
+      <w:pPr>
+        <w:pStyle w:val="ListParagraph"/>
+        <w:numPr>
+          <w:ilvl w:val="1"/>
+          <w:numId w:val="1"/>
+        </w:numPr>
+        <w:rPr>
+          <w:sz w:val="18"/>
+          <w:szCs w:val="18"/>
+        </w:rPr>
+      </w:pPr>
+      <w:r>
+        <w:rPr>
+          <w:sz w:val="18"/>
+          <w:szCs w:val="18"/>
+        </w:rPr>
+        <w:t>V_DOT8_I32_I4</w:t>
+      </w:r>
+    </w:p>
+    <w:p>
+      <w:pPr>
+        <w:pStyle w:val="ListParagraph"/>
+        <w:numPr>
+          <w:ilvl w:val="1"/>
+          <w:numId w:val="1"/>
+        </w:numPr>
+        <w:rPr>
+          <w:sz w:val="18"/>
+          <w:szCs w:val="18"/>
+        </w:rPr>
+      </w:pPr>
+      <w:r>
+        <w:rPr>
+          <w:sz w:val="18"/>
+          <w:szCs w:val="18"/>
+        </w:rPr>
+        <w:t>V_DOT8_U32_U4</w:t>
+      </w:r>
+    </w:p>
+    <w:p>
+      <w:pPr>
+        <w:pStyle w:val="ListParagraph"/>
+        <w:numPr>
+          <w:ilvl w:val="1"/>
+          <w:numId w:val="1"/>
+        </w:numPr>
+        <w:rPr>
+          <w:sz w:val="18"/>
+          <w:szCs w:val="18"/>
+        </w:rPr>
+      </w:pPr>
+      <w:r>
+        <w:rPr>
+          <w:sz w:val="18"/>
+          <w:szCs w:val="18"/>
+        </w:rPr>
+        <w:t>V_FMAC_LEGACY_F32</w:t>
+      </w:r>
+    </w:p>
+    <w:p>
+      <w:pPr>
+        <w:pStyle w:val="ListParagraph"/>
+        <w:numPr>
+          <w:ilvl w:val="1"/>
+          <w:numId w:val="1"/>
+        </w:numPr>
+        <w:rPr>
+          <w:sz w:val="18"/>
+          <w:szCs w:val="18"/>
+        </w:rPr>
+      </w:pPr>
+      <w:r>
+        <w:rPr>
+          <w:sz w:val="18"/>
+          <w:szCs w:val="18"/>
+        </w:rPr>
+        <w:t>V_FMA_LEGACY_F32</w:t>
       </w:r>
     </w:p>
     <w:p>
@@ -175,59 +438,56 @@
           <w:sz w:val="20"/>
           <w:szCs w:val="20"/>
         </w:rPr>
-        <w:t>Removed Legacy OpenCL™ mode (-s cl). OpenCL support for RDNA</w:t>
-      </w:r>
-      <w:r>
-        <w:rPr>
-          <w:sz w:val="20"/>
-          <w:szCs w:val="20"/>
-        </w:rPr>
-        <w:t>™</w:t>
-      </w:r>
-      <w:r>
-        <w:rPr>
-          <w:sz w:val="20"/>
-          <w:szCs w:val="20"/>
-        </w:rPr>
-        <w:t xml:space="preserve"> would be added in the future in a new, offline, mode of the tool.</w:t>
-      </w:r>
-    </w:p>
-    <w:p>
-      <w:pPr>
-        <w:pStyle w:val="Heading1"/>
-        <w:rPr>
-          <w:rFonts w:eastAsia="Times New Roman"/>
-        </w:rPr>
-      </w:pPr>
-      <w:r>
-        <w:rPr>
-          <w:rFonts w:eastAsia="Times New Roman"/>
-        </w:rPr>
-        <w:t>Notable Bug Fixes</w:t>
-      </w:r>
-    </w:p>
-    <w:p>
-      <w:pPr>
-        <w:rPr>
-          <w:sz w:val="20"/>
-          <w:szCs w:val="20"/>
-        </w:rPr>
-      </w:pPr>
-      <w:r>
-        <w:rPr>
-          <w:b/>
-          <w:bCs/>
-          <w:sz w:val="20"/>
-          <w:szCs w:val="20"/>
-        </w:rPr>
-        <w:t>GUI application</w:t>
-      </w:r>
-      <w:r>
-        <w:rPr>
-          <w:sz w:val="20"/>
-          <w:szCs w:val="20"/>
-        </w:rPr>
-        <w:t xml:space="preserve">: </w:t>
+        <w:t xml:space="preserve">Vulkan offline mode: added support for new </w:t>
+      </w:r>
+      <w:r>
+        <w:rPr>
+          <w:sz w:val="20"/>
+          <w:szCs w:val="20"/>
+        </w:rPr>
+        <w:t>SPIR-V</w:t>
+      </w:r>
+      <w:r>
+        <w:rPr>
+          <w:sz w:val="20"/>
+          <w:szCs w:val="20"/>
+        </w:rPr>
+        <w:t xml:space="preserve"> </w:t>
+      </w:r>
+      <w:r>
+        <w:rPr>
+          <w:sz w:val="20"/>
+          <w:szCs w:val="20"/>
+        </w:rPr>
+        <w:t>extensions and capabilities.</w:t>
+      </w:r>
+      <w:r>
+        <w:rPr>
+          <w:sz w:val="20"/>
+          <w:szCs w:val="20"/>
+        </w:rPr>
+        <w:t xml:space="preserve"> </w:t>
+      </w:r>
+      <w:r>
+        <w:rPr>
+          <w:sz w:val="20"/>
+          <w:szCs w:val="20"/>
+        </w:rPr>
+        <w:t xml:space="preserve">See the </w:t>
+      </w:r>
+      <w:r>
+        <w:rPr>
+          <w:sz w:val="20"/>
+          <w:szCs w:val="20"/>
+        </w:rPr>
+        <w:t xml:space="preserve">accompanying </w:t>
+      </w:r>
+      <w:r>
+        <w:rPr>
+          <w:sz w:val="20"/>
+          <w:szCs w:val="20"/>
+        </w:rPr>
+        <w:t>Release Notes document for the complete list of supported extensions and capabilities.</w:t>
       </w:r>
     </w:p>
     <w:p>
@@ -247,21 +507,98 @@
           <w:sz w:val="20"/>
           <w:szCs w:val="20"/>
         </w:rPr>
-        <w:t>gfx1030 architecture is now presented as RDNA2</w:t>
-      </w:r>
-      <w:r>
-        <w:rPr>
-          <w:sz w:val="20"/>
-          <w:szCs w:val="20"/>
-        </w:rPr>
-        <w:t>™</w:t>
-      </w:r>
-      <w:r>
-        <w:rPr>
-          <w:sz w:val="20"/>
-          <w:szCs w:val="20"/>
-        </w:rPr>
-        <w:t>.</w:t>
+        <w:t>Notable bug fixes:</w:t>
+      </w:r>
+    </w:p>
+    <w:p>
+      <w:pPr>
+        <w:pStyle w:val="ListParagraph"/>
+        <w:numPr>
+          <w:ilvl w:val="1"/>
+          <w:numId w:val="1"/>
+        </w:numPr>
+        <w:rPr>
+          <w:sz w:val="20"/>
+          <w:szCs w:val="20"/>
+        </w:rPr>
+      </w:pPr>
+      <w:r>
+        <w:rPr>
+          <w:sz w:val="20"/>
+          <w:szCs w:val="20"/>
+        </w:rPr>
+        <w:t>DXR: Fixes to the command line tool’s DXR help manual.</w:t>
+      </w:r>
+    </w:p>
+    <w:p>
+      <w:pPr>
+        <w:pStyle w:val="ListParagraph"/>
+        <w:numPr>
+          <w:ilvl w:val="1"/>
+          <w:numId w:val="1"/>
+        </w:numPr>
+        <w:rPr>
+          <w:sz w:val="20"/>
+          <w:szCs w:val="20"/>
+        </w:rPr>
+      </w:pPr>
+      <w:r>
+        <w:rPr>
+          <w:sz w:val="20"/>
+          <w:szCs w:val="20"/>
+        </w:rPr>
+        <w:t>DXR: Auto-generated file name extension is now aligned with DX12 mode.</w:t>
+      </w:r>
+    </w:p>
+    <w:p>
+      <w:pPr>
+        <w:pStyle w:val="ListParagraph"/>
+        <w:numPr>
+          <w:ilvl w:val="1"/>
+          <w:numId w:val="1"/>
+        </w:numPr>
+        <w:rPr>
+          <w:sz w:val="20"/>
+          <w:szCs w:val="20"/>
+        </w:rPr>
+      </w:pPr>
+      <w:r>
+        <w:rPr>
+          <w:sz w:val="20"/>
+          <w:szCs w:val="20"/>
+        </w:rPr>
+        <w:t>Fixed the compute capability for certain APU products (gfx909 -&gt; gfx90C).</w:t>
+      </w:r>
+    </w:p>
+    <w:p>
+      <w:pPr>
+        <w:pStyle w:val="Heading1"/>
+        <w:rPr>
+          <w:rFonts w:eastAsia="Times New Roman"/>
+        </w:rPr>
+      </w:pPr>
+      <w:r>
+        <w:rPr>
+          <w:rFonts w:eastAsia="Times New Roman"/>
+        </w:rPr>
+        <w:t>Known Issues</w:t>
+      </w:r>
+    </w:p>
+    <w:p>
+      <w:pPr>
+        <w:pStyle w:val="Heading2"/>
+      </w:pPr>
+      <w:r>
+        <w:t>DXR</w:t>
+      </w:r>
+      <w:r>
+        <w:t xml:space="preserve"> </w:t>
+      </w:r>
+      <w:r>
+        <w:t>M</w:t>
+      </w:r>
+      <w:r>
+        <w:t xml:space="preserve">ode </w:t>
       </w:r>
     </w:p>
     <w:p>
@@ -281,46 +618,35 @@
           <w:sz w:val="20"/>
           <w:szCs w:val="20"/>
         </w:rPr>
-        <w:t>[</w:t>
-      </w:r>
-      <w:hyperlink r:id="rId7" w:history="1">
-        <w:r>
-          <w:rPr>
-            <w:rStyle w:val="Hyperlink"/>
-            <w:sz w:val="20"/>
-            <w:szCs w:val="20"/>
-          </w:rPr>
-          <w:t>GitHub-78</w:t>
-        </w:r>
-      </w:hyperlink>
-      <w:r>
-        <w:rPr>
-          <w:sz w:val="20"/>
-          <w:szCs w:val="20"/>
-        </w:rPr>
-        <w:t>]: crash/freeze with large disassembly.</w:t>
-      </w:r>
-    </w:p>
-    <w:p>
-      <w:pPr>
-        <w:pStyle w:val="Heading1"/>
-        <w:rPr>
-          <w:rFonts w:eastAsia="Times New Roman"/>
-        </w:rPr>
-      </w:pPr>
-      <w:r>
-        <w:rPr>
-          <w:rFonts w:eastAsia="Times New Roman"/>
-        </w:rPr>
-        <w:t>Known Issues</w:t>
-      </w:r>
-    </w:p>
-    <w:p>
-      <w:pPr>
-        <w:pStyle w:val="Heading2"/>
-      </w:pPr>
-      <w:r>
-        <w:t>Vulkan Live Driver mode (-s vulkan)</w:t>
+        <w:t xml:space="preserve">Disassembly for Wave32 shaders </w:t>
+      </w:r>
+      <w:r>
+        <w:rPr>
+          <w:sz w:val="20"/>
+          <w:szCs w:val="20"/>
+        </w:rPr>
+        <w:t xml:space="preserve">may </w:t>
+      </w:r>
+      <w:r>
+        <w:rPr>
+          <w:sz w:val="20"/>
+          <w:szCs w:val="20"/>
+        </w:rPr>
+        <w:t>show</w:t>
+      </w:r>
+      <w:r>
+        <w:rPr>
+          <w:sz w:val="20"/>
+          <w:szCs w:val="20"/>
+        </w:rPr>
+        <w:t xml:space="preserve"> references of</w:t>
+      </w:r>
+      <w:r>
+        <w:rPr>
+          <w:sz w:val="20"/>
+          <w:szCs w:val="20"/>
+        </w:rPr>
+        <w:t xml:space="preserve"> shared VGPRs.</w:t>
       </w:r>
     </w:p>
     <w:p>
@@ -330,17 +656,53 @@
           <w:ilvl w:val="0"/>
           <w:numId w:val="1"/>
         </w:numPr>
-        <w:rPr>
-          <w:sz w:val="20"/>
-          <w:szCs w:val="20"/>
-        </w:rPr>
-      </w:pPr>
-      <w:r>
-        <w:rPr>
-          <w:sz w:val="20"/>
-          <w:szCs w:val="20"/>
-        </w:rPr>
-        <w:t>Source to disassembly correlation is not supported by AMD’s shader compiler at the moment and is therefore not supported in the UI.</w:t>
+        <w:spacing w:line="256" w:lineRule="auto"/>
+        <w:rPr>
+          <w:sz w:val="20"/>
+          <w:szCs w:val="20"/>
+        </w:rPr>
+      </w:pPr>
+      <w:r>
+        <w:rPr>
+          <w:sz w:val="20"/>
+          <w:szCs w:val="20"/>
+        </w:rPr>
+        <w:t xml:space="preserve">In scenarios where multiple raytracing pipelines are created from the same State Object, some binaries may not be of valid ELF format. A fix will be provided in an upcoming Adrenalin software release (users do not need to update the tool </w:t>
+      </w:r>
+      <w:r>
+        <w:rPr>
+          <w:sz w:val="20"/>
+          <w:szCs w:val="20"/>
+        </w:rPr>
+        <w:t>to</w:t>
+      </w:r>
+      <w:r>
+        <w:rPr>
+          <w:sz w:val="20"/>
+          <w:szCs w:val="20"/>
+        </w:rPr>
+        <w:t xml:space="preserve"> consume the fix)</w:t>
+      </w:r>
+      <w:r>
+        <w:rPr>
+          <w:sz w:val="20"/>
+          <w:szCs w:val="20"/>
+        </w:rPr>
+        <w:t>.</w:t>
+      </w:r>
+    </w:p>
+    <w:p>
+      <w:pPr>
+        <w:pStyle w:val="Heading2"/>
+      </w:pPr>
+      <w:r>
+        <w:t>Vulkan Live Driver</w:t>
+      </w:r>
+      <w:r>
+        <w:t xml:space="preserve"> M</w:t>
+      </w:r>
+      <w:r>
+        <w:t xml:space="preserve">ode </w:t>
       </w:r>
     </w:p>
     <w:p>
@@ -360,7 +722,7 @@
           <w:sz w:val="20"/>
           <w:szCs w:val="20"/>
         </w:rPr>
-        <w:t>Keyboard navigation is not supported from some views in the GUI application.</w:t>
+        <w:t>Source to disassembly correlation is not supported by AMD’s shader compiler at the moment and is therefore not supported in the UI.</w:t>
       </w:r>
     </w:p>
     <w:p>
@@ -380,21 +742,7 @@
           <w:sz w:val="20"/>
           <w:szCs w:val="20"/>
         </w:rPr>
-        <w:t xml:space="preserve">The RGA layer </w:t>
-      </w:r>
-      <w:r>
-        <w:rPr>
-          <w:sz w:val="20"/>
-          <w:szCs w:val="20"/>
-        </w:rPr>
-        <w:t xml:space="preserve">is a beta feature. It </w:t>
-      </w:r>
-      <w:r>
-        <w:rPr>
-          <w:sz w:val="20"/>
-          <w:szCs w:val="20"/>
-        </w:rPr>
-        <w:t>fails to extract the shaders and pipeline state from certain Vulkan apps.</w:t>
+        <w:t>Keyboard navigation is not supported from some views in the GUI application.</w:t>
       </w:r>
     </w:p>
     <w:p>
@@ -414,15 +762,21 @@
           <w:sz w:val="20"/>
           <w:szCs w:val="20"/>
         </w:rPr>
-        <w:t>Notifications about the fact that modified SPIR-V binary does not match the disassembly will not appear for loaded projects (in case that you changed the SPIR-V code, did not build and re-loaded the project).</w:t>
-      </w:r>
-    </w:p>
-    <w:p>
-      <w:pPr>
-        <w:pStyle w:val="Heading2"/>
-      </w:pPr>
-      <w:r>
-        <w:t>ROCM OpenCL (rocm-cl mode)</w:t>
+        <w:t xml:space="preserve">The RGA layer </w:t>
+      </w:r>
+      <w:r>
+        <w:rPr>
+          <w:sz w:val="20"/>
+          <w:szCs w:val="20"/>
+        </w:rPr>
+        <w:t xml:space="preserve">is a beta feature. It </w:t>
+      </w:r>
+      <w:r>
+        <w:rPr>
+          <w:sz w:val="20"/>
+          <w:szCs w:val="20"/>
+        </w:rPr>
+        <w:t>fails to extract the shaders and pipeline state from certain Vulkan apps.</w:t>
       </w:r>
     </w:p>
     <w:p>
@@ -442,21 +796,18 @@
           <w:sz w:val="20"/>
           <w:szCs w:val="20"/>
         </w:rPr>
-        <w:t>RDNA</w:t>
-      </w:r>
-      <w:r>
-        <w:rPr>
-          <w:sz w:val="20"/>
-          <w:szCs w:val="20"/>
-        </w:rPr>
-        <w:t>™</w:t>
-      </w:r>
-      <w:r>
-        <w:rPr>
-          <w:sz w:val="20"/>
-          <w:szCs w:val="20"/>
-        </w:rPr>
-        <w:t xml:space="preserve"> targets are not supported as targets for ROCM-CL modes.</w:t>
+        <w:t>Notifications about the fact that modified SPIR-V binary does not match the disassembly will not appear for loaded projects (in case that you changed the SPIR-V code, did not build and re-loaded the project).</w:t>
+      </w:r>
+    </w:p>
+    <w:p>
+      <w:pPr>
+        <w:pStyle w:val="Heading2"/>
+      </w:pPr>
+      <w:r>
+        <w:t xml:space="preserve">ROCM OpenCL </w:t>
+      </w:r>
+      <w:r>
+        <w:t>Mode</w:t>
       </w:r>
     </w:p>
     <w:p>
@@ -476,35 +827,7 @@
           <w:sz w:val="20"/>
           <w:szCs w:val="20"/>
         </w:rPr>
-        <w:t>The Lightning Compiler does not support disassembling of</w:t>
-      </w:r>
-      <w:r>
-        <w:rPr>
-          <w:sz w:val="20"/>
-          <w:szCs w:val="20"/>
-        </w:rPr>
-        <w:t xml:space="preserve"> binaries for</w:t>
-      </w:r>
-      <w:r>
-        <w:rPr>
-          <w:sz w:val="20"/>
-          <w:szCs w:val="20"/>
-        </w:rPr>
-        <w:t xml:space="preserve"> </w:t>
-      </w:r>
-      <w:r>
-        <w:rPr>
-          <w:sz w:val="20"/>
-          <w:szCs w:val="20"/>
-        </w:rPr>
-        <w:t>Graphics IP v7</w:t>
-      </w:r>
-      <w:r>
-        <w:rPr>
-          <w:sz w:val="20"/>
-          <w:szCs w:val="20"/>
-        </w:rPr>
-        <w:t xml:space="preserve"> targets.</w:t>
+        <w:t>RDNA targets are not supported as targets for ROCM-CL modes.</w:t>
       </w:r>
     </w:p>
     <w:p>
@@ -524,7 +847,35 @@
           <w:sz w:val="20"/>
           <w:szCs w:val="20"/>
         </w:rPr>
-        <w:t>OpenCL C++ kernels are not yet supported by the Lightning Compiler.</w:t>
+        <w:t>The Lightning Compiler does not support disassembling of</w:t>
+      </w:r>
+      <w:r>
+        <w:rPr>
+          <w:sz w:val="20"/>
+          <w:szCs w:val="20"/>
+        </w:rPr>
+        <w:t xml:space="preserve"> binaries for</w:t>
+      </w:r>
+      <w:r>
+        <w:rPr>
+          <w:sz w:val="20"/>
+          <w:szCs w:val="20"/>
+        </w:rPr>
+        <w:t xml:space="preserve"> </w:t>
+      </w:r>
+      <w:r>
+        <w:rPr>
+          <w:sz w:val="20"/>
+          <w:szCs w:val="20"/>
+        </w:rPr>
+        <w:t>Graphics IP v7</w:t>
+      </w:r>
+      <w:r>
+        <w:rPr>
+          <w:sz w:val="20"/>
+          <w:szCs w:val="20"/>
+        </w:rPr>
+        <w:t xml:space="preserve"> targets.</w:t>
       </w:r>
     </w:p>
     <w:p>
@@ -544,15 +895,7 @@
           <w:sz w:val="20"/>
           <w:szCs w:val="20"/>
         </w:rPr>
-        <w:t>No support for live register analysis and control-flow graph generation in this mode.</w:t>
-      </w:r>
-    </w:p>
-    <w:p>
-      <w:pPr>
-        <w:pStyle w:val="Heading2"/>
-      </w:pPr>
-      <w:r>
-        <w:t>GUI Application</w:t>
+        <w:t>OpenCL C++ kernels are not yet supported by the Lightning Compiler.</w:t>
       </w:r>
     </w:p>
     <w:p>
@@ -572,7 +915,8 @@
           <w:sz w:val="20"/>
           <w:szCs w:val="20"/>
         </w:rPr>
-        <w:t>“Correlation Disabled” notification in the source code editor is not being saved for projects after they were closed.</w:t>
+        <w:lastRenderedPageBreak/>
+        <w:t>No support for live register analysis and control-flow graph generation in this mode.</w:t>
       </w:r>
     </w:p>
     <w:p>
@@ -592,7 +936,2515 @@
           <w:sz w:val="20"/>
           <w:szCs w:val="20"/>
         </w:rPr>
-        <w:t xml:space="preserve">Certain SALU instructions are being misclassified as VALU instructions.  </w:t>
+        <w:t>Cycle estimate for certain VALU instructions appears as “Varies” instead of 4.</w:t>
+      </w:r>
+    </w:p>
+    <w:p>
+      <w:pPr>
+        <w:pStyle w:val="Heading2"/>
+      </w:pPr>
+      <w:r>
+        <w:t xml:space="preserve">OpenGL </w:t>
+      </w:r>
+      <w:r>
+        <w:t>Mode</w:t>
+      </w:r>
+    </w:p>
+    <w:p>
+      <w:pPr>
+        <w:spacing w:after="9" w:line="247" w:lineRule="auto"/>
+        <w:rPr>
+          <w:sz w:val="20"/>
+          <w:szCs w:val="20"/>
+        </w:rPr>
+      </w:pPr>
+      <w:r>
+        <w:rPr>
+          <w:sz w:val="20"/>
+          <w:szCs w:val="20"/>
+        </w:rPr>
+        <w:t xml:space="preserve">Resource usage statistics for OpenGL mode only displays usage of SGPRs and VGPRs. </w:t>
+      </w:r>
+    </w:p>
+    <w:p>
+      <w:pPr>
+        <w:spacing w:after="9" w:line="247" w:lineRule="auto"/>
+        <w:rPr>
+          <w:sz w:val="20"/>
+          <w:szCs w:val="20"/>
+        </w:rPr>
+      </w:pPr>
+    </w:p>
+    <w:p>
+      <w:pPr>
+        <w:pStyle w:val="Heading2"/>
+      </w:pPr>
+      <w:r>
+        <w:t>DirectX</w:t>
+      </w:r>
+      <w:r>
+        <w:rPr>
+          <w:b/>
+          <w:bCs/>
+          <w:sz w:val="20"/>
+          <w:szCs w:val="20"/>
+        </w:rPr>
+        <w:t xml:space="preserve"> </w:t>
+      </w:r>
+      <w:r>
+        <w:t>12</w:t>
+      </w:r>
+      <w:r>
+        <w:t xml:space="preserve"> </w:t>
+      </w:r>
+      <w:r>
+        <w:t>Mode</w:t>
+      </w:r>
+    </w:p>
+    <w:p>
+      <w:pPr>
+        <w:spacing w:after="9" w:line="247" w:lineRule="auto"/>
+        <w:rPr>
+          <w:sz w:val="20"/>
+          <w:szCs w:val="20"/>
+        </w:rPr>
+      </w:pPr>
+      <w:r>
+        <w:rPr>
+          <w:sz w:val="20"/>
+          <w:szCs w:val="20"/>
+        </w:rPr>
+        <w:t xml:space="preserve">Live register analysis &amp; CFG generation require using the </w:t>
+      </w:r>
+      <w:r>
+        <w:rPr>
+          <w:sz w:val="20"/>
+          <w:szCs w:val="20"/>
+        </w:rPr>
+        <w:t>--</w:t>
+      </w:r>
+      <w:r>
+        <w:rPr>
+          <w:sz w:val="20"/>
+          <w:szCs w:val="20"/>
+        </w:rPr>
+        <w:t xml:space="preserve">isa option to generate ISA disassembly. </w:t>
+      </w:r>
+    </w:p>
+    <w:p/>
+    <w:p>
+      <w:pPr>
+        <w:pStyle w:val="Heading2"/>
+      </w:pPr>
+      <w:r>
+        <w:t xml:space="preserve">Vulkan </w:t>
+      </w:r>
+      <w:r>
+        <w:t>O</w:t>
+      </w:r>
+      <w:r>
+        <w:t>ffline</w:t>
+      </w:r>
+      <w:r>
+        <w:t xml:space="preserve"> Modes (</w:t>
+      </w:r>
+      <w:r>
+        <w:t>vk-offline, vk-spv-offline, vk-spv-txt-offlin</w:t>
+      </w:r>
+      <w:r>
+        <w:t>e)</w:t>
+      </w:r>
+    </w:p>
+    <w:p>
+      <w:pPr>
+        <w:rPr>
+          <w:sz w:val="20"/>
+          <w:szCs w:val="20"/>
+        </w:rPr>
+      </w:pPr>
+      <w:r>
+        <w:rPr>
+          <w:sz w:val="20"/>
+          <w:szCs w:val="20"/>
+        </w:rPr>
+        <w:t xml:space="preserve">SPIR-V support limitations:  </w:t>
+      </w:r>
+    </w:p>
+    <w:p>
+      <w:pPr>
+        <w:pStyle w:val="ListParagraph"/>
+        <w:numPr>
+          <w:ilvl w:val="0"/>
+          <w:numId w:val="5"/>
+        </w:numPr>
+        <w:rPr>
+          <w:sz w:val="20"/>
+          <w:szCs w:val="20"/>
+        </w:rPr>
+      </w:pPr>
+      <w:r>
+        <w:rPr>
+          <w:sz w:val="20"/>
+          <w:szCs w:val="20"/>
+        </w:rPr>
+        <w:t>The following capabilities, which are defined in the SPIR-V spec, are currently not supported:</w:t>
+      </w:r>
+      <w:r>
+        <w:t xml:space="preserve"> </w:t>
+      </w:r>
+      <w:r>
+        <w:rPr>
+          <w:sz w:val="20"/>
+          <w:szCs w:val="20"/>
+        </w:rPr>
+        <w:t>CapabilityMatrix</w:t>
+      </w:r>
+    </w:p>
+    <w:p>
+      <w:pPr>
+        <w:pStyle w:val="ListParagraph"/>
+        <w:rPr>
+          <w:sz w:val="20"/>
+          <w:szCs w:val="20"/>
+        </w:rPr>
+      </w:pPr>
+      <w:r>
+        <w:rPr>
+          <w:sz w:val="20"/>
+          <w:szCs w:val="20"/>
+        </w:rPr>
+        <w:t>CapabilityShader</w:t>
+      </w:r>
+    </w:p>
+    <w:p>
+      <w:pPr>
+        <w:pStyle w:val="ListParagraph"/>
+        <w:rPr>
+          <w:sz w:val="20"/>
+          <w:szCs w:val="20"/>
+        </w:rPr>
+      </w:pPr>
+      <w:r>
+        <w:rPr>
+          <w:sz w:val="20"/>
+          <w:szCs w:val="20"/>
+        </w:rPr>
+        <w:t>CapabilityGeometry</w:t>
+      </w:r>
+    </w:p>
+    <w:p>
+      <w:pPr>
+        <w:pStyle w:val="ListParagraph"/>
+        <w:rPr>
+          <w:sz w:val="20"/>
+          <w:szCs w:val="20"/>
+        </w:rPr>
+      </w:pPr>
+      <w:r>
+        <w:rPr>
+          <w:sz w:val="20"/>
+          <w:szCs w:val="20"/>
+        </w:rPr>
+        <w:t>CapabilityTessellation</w:t>
+      </w:r>
+    </w:p>
+    <w:p>
+      <w:pPr>
+        <w:pStyle w:val="ListParagraph"/>
+        <w:rPr>
+          <w:sz w:val="20"/>
+          <w:szCs w:val="20"/>
+        </w:rPr>
+      </w:pPr>
+      <w:r>
+        <w:rPr>
+          <w:sz w:val="20"/>
+          <w:szCs w:val="20"/>
+        </w:rPr>
+        <w:t>CapabilityFloat16</w:t>
+      </w:r>
+    </w:p>
+    <w:p>
+      <w:pPr>
+        <w:pStyle w:val="ListParagraph"/>
+        <w:rPr>
+          <w:sz w:val="20"/>
+          <w:szCs w:val="20"/>
+        </w:rPr>
+      </w:pPr>
+      <w:r>
+        <w:rPr>
+          <w:sz w:val="20"/>
+          <w:szCs w:val="20"/>
+        </w:rPr>
+        <w:t>CapabilityFloat64</w:t>
+      </w:r>
+    </w:p>
+    <w:p>
+      <w:pPr>
+        <w:pStyle w:val="ListParagraph"/>
+        <w:rPr>
+          <w:sz w:val="20"/>
+          <w:szCs w:val="20"/>
+        </w:rPr>
+      </w:pPr>
+      <w:r>
+        <w:rPr>
+          <w:sz w:val="20"/>
+          <w:szCs w:val="20"/>
+        </w:rPr>
+        <w:t>CapabilityInt64</w:t>
+      </w:r>
+    </w:p>
+    <w:p>
+      <w:pPr>
+        <w:pStyle w:val="ListParagraph"/>
+        <w:rPr>
+          <w:sz w:val="20"/>
+          <w:szCs w:val="20"/>
+        </w:rPr>
+      </w:pPr>
+      <w:r>
+        <w:rPr>
+          <w:sz w:val="20"/>
+          <w:szCs w:val="20"/>
+        </w:rPr>
+        <w:t>CapabilityInt64Atomics</w:t>
+      </w:r>
+    </w:p>
+    <w:p>
+      <w:pPr>
+        <w:pStyle w:val="ListParagraph"/>
+        <w:rPr>
+          <w:sz w:val="20"/>
+          <w:szCs w:val="20"/>
+        </w:rPr>
+      </w:pPr>
+      <w:r>
+        <w:rPr>
+          <w:sz w:val="20"/>
+          <w:szCs w:val="20"/>
+        </w:rPr>
+        <w:t>CapabilityGroups</w:t>
+      </w:r>
+    </w:p>
+    <w:p>
+      <w:pPr>
+        <w:pStyle w:val="ListParagraph"/>
+        <w:rPr>
+          <w:sz w:val="20"/>
+          <w:szCs w:val="20"/>
+        </w:rPr>
+      </w:pPr>
+      <w:r>
+        <w:rPr>
+          <w:sz w:val="20"/>
+          <w:szCs w:val="20"/>
+        </w:rPr>
+        <w:t>CapabilityAtomicStorage</w:t>
+      </w:r>
+    </w:p>
+    <w:p>
+      <w:pPr>
+        <w:pStyle w:val="ListParagraph"/>
+        <w:rPr>
+          <w:sz w:val="20"/>
+          <w:szCs w:val="20"/>
+        </w:rPr>
+      </w:pPr>
+      <w:r>
+        <w:rPr>
+          <w:sz w:val="20"/>
+          <w:szCs w:val="20"/>
+        </w:rPr>
+        <w:t>CapabilityInt16</w:t>
+      </w:r>
+    </w:p>
+    <w:p>
+      <w:pPr>
+        <w:pStyle w:val="ListParagraph"/>
+        <w:rPr>
+          <w:sz w:val="20"/>
+          <w:szCs w:val="20"/>
+        </w:rPr>
+      </w:pPr>
+      <w:r>
+        <w:rPr>
+          <w:sz w:val="20"/>
+          <w:szCs w:val="20"/>
+        </w:rPr>
+        <w:t>CapabilityTessellationPointSize</w:t>
+      </w:r>
+    </w:p>
+    <w:p>
+      <w:pPr>
+        <w:pStyle w:val="ListParagraph"/>
+        <w:rPr>
+          <w:sz w:val="20"/>
+          <w:szCs w:val="20"/>
+        </w:rPr>
+      </w:pPr>
+      <w:r>
+        <w:rPr>
+          <w:sz w:val="20"/>
+          <w:szCs w:val="20"/>
+        </w:rPr>
+        <w:t>CapabilityGeometryPointSize</w:t>
+      </w:r>
+    </w:p>
+    <w:p>
+      <w:pPr>
+        <w:pStyle w:val="ListParagraph"/>
+        <w:rPr>
+          <w:sz w:val="20"/>
+          <w:szCs w:val="20"/>
+        </w:rPr>
+      </w:pPr>
+      <w:r>
+        <w:rPr>
+          <w:sz w:val="20"/>
+          <w:szCs w:val="20"/>
+        </w:rPr>
+        <w:t>CapabilityImageGatherExtended</w:t>
+      </w:r>
+    </w:p>
+    <w:p>
+      <w:pPr>
+        <w:pStyle w:val="ListParagraph"/>
+        <w:rPr>
+          <w:sz w:val="20"/>
+          <w:szCs w:val="20"/>
+        </w:rPr>
+      </w:pPr>
+      <w:r>
+        <w:rPr>
+          <w:sz w:val="20"/>
+          <w:szCs w:val="20"/>
+        </w:rPr>
+        <w:t>CapabilityStorageImageMultisample</w:t>
+      </w:r>
+    </w:p>
+    <w:p>
+      <w:pPr>
+        <w:pStyle w:val="ListParagraph"/>
+        <w:rPr>
+          <w:sz w:val="20"/>
+          <w:szCs w:val="20"/>
+        </w:rPr>
+      </w:pPr>
+      <w:r>
+        <w:rPr>
+          <w:sz w:val="20"/>
+          <w:szCs w:val="20"/>
+        </w:rPr>
+        <w:t>CapabilityUniformBufferArrayDynamicIndexing</w:t>
+      </w:r>
+    </w:p>
+    <w:p>
+      <w:pPr>
+        <w:pStyle w:val="ListParagraph"/>
+        <w:rPr>
+          <w:sz w:val="20"/>
+          <w:szCs w:val="20"/>
+        </w:rPr>
+      </w:pPr>
+      <w:r>
+        <w:rPr>
+          <w:sz w:val="20"/>
+          <w:szCs w:val="20"/>
+        </w:rPr>
+        <w:t>CapabilitySampledImageArrayDynamicIndexing</w:t>
+      </w:r>
+    </w:p>
+    <w:p>
+      <w:pPr>
+        <w:pStyle w:val="ListParagraph"/>
+        <w:rPr>
+          <w:sz w:val="20"/>
+          <w:szCs w:val="20"/>
+        </w:rPr>
+      </w:pPr>
+      <w:r>
+        <w:rPr>
+          <w:sz w:val="20"/>
+          <w:szCs w:val="20"/>
+        </w:rPr>
+        <w:t>CapabilityStorageBufferArrayDynamicIndexing</w:t>
+      </w:r>
+    </w:p>
+    <w:p>
+      <w:pPr>
+        <w:pStyle w:val="ListParagraph"/>
+        <w:rPr>
+          <w:sz w:val="20"/>
+          <w:szCs w:val="20"/>
+        </w:rPr>
+      </w:pPr>
+      <w:r>
+        <w:rPr>
+          <w:sz w:val="20"/>
+          <w:szCs w:val="20"/>
+        </w:rPr>
+        <w:t>CapabilityStorageImageArrayDynamicIndexing</w:t>
+      </w:r>
+    </w:p>
+    <w:p>
+      <w:pPr>
+        <w:pStyle w:val="ListParagraph"/>
+        <w:rPr>
+          <w:sz w:val="20"/>
+          <w:szCs w:val="20"/>
+        </w:rPr>
+      </w:pPr>
+      <w:r>
+        <w:rPr>
+          <w:sz w:val="20"/>
+          <w:szCs w:val="20"/>
+        </w:rPr>
+        <w:t>CapabilityClipDistance</w:t>
+      </w:r>
+    </w:p>
+    <w:p>
+      <w:pPr>
+        <w:pStyle w:val="ListParagraph"/>
+        <w:rPr>
+          <w:sz w:val="20"/>
+          <w:szCs w:val="20"/>
+        </w:rPr>
+      </w:pPr>
+      <w:r>
+        <w:rPr>
+          <w:sz w:val="20"/>
+          <w:szCs w:val="20"/>
+        </w:rPr>
+        <w:t>CapabilityCullDistance</w:t>
+      </w:r>
+    </w:p>
+    <w:p>
+      <w:pPr>
+        <w:pStyle w:val="ListParagraph"/>
+        <w:rPr>
+          <w:sz w:val="20"/>
+          <w:szCs w:val="20"/>
+        </w:rPr>
+      </w:pPr>
+      <w:r>
+        <w:rPr>
+          <w:sz w:val="20"/>
+          <w:szCs w:val="20"/>
+        </w:rPr>
+        <w:t>CapabilityImageCubeArray</w:t>
+      </w:r>
+    </w:p>
+    <w:p>
+      <w:pPr>
+        <w:pStyle w:val="ListParagraph"/>
+        <w:rPr>
+          <w:sz w:val="20"/>
+          <w:szCs w:val="20"/>
+        </w:rPr>
+      </w:pPr>
+      <w:r>
+        <w:rPr>
+          <w:sz w:val="20"/>
+          <w:szCs w:val="20"/>
+        </w:rPr>
+        <w:t>CapabilitySampleRateShading</w:t>
+      </w:r>
+    </w:p>
+    <w:p>
+      <w:pPr>
+        <w:pStyle w:val="ListParagraph"/>
+        <w:rPr>
+          <w:sz w:val="20"/>
+          <w:szCs w:val="20"/>
+        </w:rPr>
+      </w:pPr>
+      <w:r>
+        <w:rPr>
+          <w:sz w:val="20"/>
+          <w:szCs w:val="20"/>
+        </w:rPr>
+        <w:t>CapabilityImageRect</w:t>
+      </w:r>
+    </w:p>
+    <w:p>
+      <w:pPr>
+        <w:pStyle w:val="ListParagraph"/>
+        <w:rPr>
+          <w:sz w:val="20"/>
+          <w:szCs w:val="20"/>
+        </w:rPr>
+      </w:pPr>
+      <w:r>
+        <w:rPr>
+          <w:sz w:val="20"/>
+          <w:szCs w:val="20"/>
+        </w:rPr>
+        <w:t>CapabilitySampledRect</w:t>
+      </w:r>
+    </w:p>
+    <w:p>
+      <w:pPr>
+        <w:pStyle w:val="ListParagraph"/>
+        <w:rPr>
+          <w:sz w:val="20"/>
+          <w:szCs w:val="20"/>
+        </w:rPr>
+      </w:pPr>
+      <w:r>
+        <w:rPr>
+          <w:sz w:val="20"/>
+          <w:szCs w:val="20"/>
+        </w:rPr>
+        <w:t>CapabilityInt8</w:t>
+      </w:r>
+    </w:p>
+    <w:p>
+      <w:pPr>
+        <w:pStyle w:val="ListParagraph"/>
+        <w:rPr>
+          <w:sz w:val="20"/>
+          <w:szCs w:val="20"/>
+        </w:rPr>
+      </w:pPr>
+      <w:r>
+        <w:rPr>
+          <w:sz w:val="20"/>
+          <w:szCs w:val="20"/>
+        </w:rPr>
+        <w:t>CapabilityInputAttachment</w:t>
+      </w:r>
+    </w:p>
+    <w:p>
+      <w:pPr>
+        <w:pStyle w:val="ListParagraph"/>
+        <w:rPr>
+          <w:sz w:val="20"/>
+          <w:szCs w:val="20"/>
+        </w:rPr>
+      </w:pPr>
+      <w:r>
+        <w:rPr>
+          <w:sz w:val="20"/>
+          <w:szCs w:val="20"/>
+        </w:rPr>
+        <w:t>CapabilitySparseResidency</w:t>
+      </w:r>
+    </w:p>
+    <w:p>
+      <w:pPr>
+        <w:pStyle w:val="ListParagraph"/>
+        <w:rPr>
+          <w:sz w:val="20"/>
+          <w:szCs w:val="20"/>
+        </w:rPr>
+      </w:pPr>
+      <w:r>
+        <w:rPr>
+          <w:sz w:val="20"/>
+          <w:szCs w:val="20"/>
+        </w:rPr>
+        <w:t>CapabilityMinLod</w:t>
+      </w:r>
+    </w:p>
+    <w:p>
+      <w:pPr>
+        <w:pStyle w:val="ListParagraph"/>
+        <w:rPr>
+          <w:sz w:val="20"/>
+          <w:szCs w:val="20"/>
+        </w:rPr>
+      </w:pPr>
+      <w:r>
+        <w:rPr>
+          <w:sz w:val="20"/>
+          <w:szCs w:val="20"/>
+        </w:rPr>
+        <w:t>CapabilitySampled1D</w:t>
+      </w:r>
+    </w:p>
+    <w:p>
+      <w:pPr>
+        <w:pStyle w:val="ListParagraph"/>
+        <w:rPr>
+          <w:sz w:val="20"/>
+          <w:szCs w:val="20"/>
+        </w:rPr>
+      </w:pPr>
+      <w:r>
+        <w:rPr>
+          <w:sz w:val="20"/>
+          <w:szCs w:val="20"/>
+        </w:rPr>
+        <w:t>CapabilityImage1D</w:t>
+      </w:r>
+    </w:p>
+    <w:p>
+      <w:pPr>
+        <w:pStyle w:val="ListParagraph"/>
+        <w:rPr>
+          <w:sz w:val="20"/>
+          <w:szCs w:val="20"/>
+        </w:rPr>
+      </w:pPr>
+      <w:r>
+        <w:rPr>
+          <w:sz w:val="20"/>
+          <w:szCs w:val="20"/>
+        </w:rPr>
+        <w:t>CapabilitySampledCubeArray</w:t>
+      </w:r>
+    </w:p>
+    <w:p>
+      <w:pPr>
+        <w:pStyle w:val="ListParagraph"/>
+        <w:rPr>
+          <w:sz w:val="20"/>
+          <w:szCs w:val="20"/>
+        </w:rPr>
+      </w:pPr>
+      <w:r>
+        <w:rPr>
+          <w:sz w:val="20"/>
+          <w:szCs w:val="20"/>
+        </w:rPr>
+        <w:t>CapabilitySampledBuffer</w:t>
+      </w:r>
+    </w:p>
+    <w:p>
+      <w:pPr>
+        <w:pStyle w:val="ListParagraph"/>
+        <w:rPr>
+          <w:sz w:val="20"/>
+          <w:szCs w:val="20"/>
+        </w:rPr>
+      </w:pPr>
+      <w:r>
+        <w:rPr>
+          <w:sz w:val="20"/>
+          <w:szCs w:val="20"/>
+        </w:rPr>
+        <w:t>CapabilityImageBuffer</w:t>
+      </w:r>
+    </w:p>
+    <w:p>
+      <w:pPr>
+        <w:pStyle w:val="ListParagraph"/>
+        <w:rPr>
+          <w:sz w:val="20"/>
+          <w:szCs w:val="20"/>
+        </w:rPr>
+      </w:pPr>
+      <w:r>
+        <w:rPr>
+          <w:sz w:val="20"/>
+          <w:szCs w:val="20"/>
+        </w:rPr>
+        <w:t>CapabilityImageMSArray</w:t>
+      </w:r>
+    </w:p>
+    <w:p>
+      <w:pPr>
+        <w:pStyle w:val="ListParagraph"/>
+        <w:rPr>
+          <w:sz w:val="20"/>
+          <w:szCs w:val="20"/>
+        </w:rPr>
+      </w:pPr>
+      <w:r>
+        <w:rPr>
+          <w:sz w:val="20"/>
+          <w:szCs w:val="20"/>
+        </w:rPr>
+        <w:lastRenderedPageBreak/>
+        <w:t>CapabilityStorageImageExtendedFormats</w:t>
+      </w:r>
+    </w:p>
+    <w:p>
+      <w:pPr>
+        <w:pStyle w:val="ListParagraph"/>
+        <w:rPr>
+          <w:sz w:val="20"/>
+          <w:szCs w:val="20"/>
+        </w:rPr>
+      </w:pPr>
+      <w:r>
+        <w:rPr>
+          <w:sz w:val="20"/>
+          <w:szCs w:val="20"/>
+        </w:rPr>
+        <w:t>CapabilityImageQuery</w:t>
+      </w:r>
+    </w:p>
+    <w:p>
+      <w:pPr>
+        <w:pStyle w:val="ListParagraph"/>
+        <w:rPr>
+          <w:sz w:val="20"/>
+          <w:szCs w:val="20"/>
+        </w:rPr>
+      </w:pPr>
+      <w:r>
+        <w:rPr>
+          <w:sz w:val="20"/>
+          <w:szCs w:val="20"/>
+        </w:rPr>
+        <w:t>CapabilityDerivativeControl</w:t>
+      </w:r>
+    </w:p>
+    <w:p>
+      <w:pPr>
+        <w:pStyle w:val="ListParagraph"/>
+        <w:rPr>
+          <w:sz w:val="20"/>
+          <w:szCs w:val="20"/>
+        </w:rPr>
+      </w:pPr>
+      <w:r>
+        <w:rPr>
+          <w:sz w:val="20"/>
+          <w:szCs w:val="20"/>
+        </w:rPr>
+        <w:t>CapabilityInterpolationFunction</w:t>
+      </w:r>
+    </w:p>
+    <w:p>
+      <w:pPr>
+        <w:pStyle w:val="ListParagraph"/>
+        <w:rPr>
+          <w:sz w:val="20"/>
+          <w:szCs w:val="20"/>
+        </w:rPr>
+      </w:pPr>
+      <w:r>
+        <w:rPr>
+          <w:sz w:val="20"/>
+          <w:szCs w:val="20"/>
+        </w:rPr>
+        <w:t>CapabilityTransformFeedback</w:t>
+      </w:r>
+    </w:p>
+    <w:p>
+      <w:pPr>
+        <w:pStyle w:val="ListParagraph"/>
+        <w:rPr>
+          <w:sz w:val="20"/>
+          <w:szCs w:val="20"/>
+        </w:rPr>
+      </w:pPr>
+      <w:r>
+        <w:rPr>
+          <w:sz w:val="20"/>
+          <w:szCs w:val="20"/>
+        </w:rPr>
+        <w:t>CapabilityGeometryStreams</w:t>
+      </w:r>
+    </w:p>
+    <w:p>
+      <w:pPr>
+        <w:pStyle w:val="ListParagraph"/>
+        <w:rPr>
+          <w:sz w:val="20"/>
+          <w:szCs w:val="20"/>
+        </w:rPr>
+      </w:pPr>
+      <w:r>
+        <w:rPr>
+          <w:sz w:val="20"/>
+          <w:szCs w:val="20"/>
+        </w:rPr>
+        <w:t>CapabilityStorageImageReadWithoutFormat</w:t>
+      </w:r>
+    </w:p>
+    <w:p>
+      <w:pPr>
+        <w:pStyle w:val="ListParagraph"/>
+        <w:rPr>
+          <w:sz w:val="20"/>
+          <w:szCs w:val="20"/>
+        </w:rPr>
+      </w:pPr>
+      <w:r>
+        <w:rPr>
+          <w:sz w:val="20"/>
+          <w:szCs w:val="20"/>
+        </w:rPr>
+        <w:t>CapabilityStorageImageWriteWithoutFormat</w:t>
+      </w:r>
+    </w:p>
+    <w:p>
+      <w:pPr>
+        <w:pStyle w:val="ListParagraph"/>
+        <w:rPr>
+          <w:sz w:val="20"/>
+          <w:szCs w:val="20"/>
+        </w:rPr>
+      </w:pPr>
+      <w:r>
+        <w:rPr>
+          <w:sz w:val="20"/>
+          <w:szCs w:val="20"/>
+        </w:rPr>
+        <w:t>CapabilityMultiViewport</w:t>
+      </w:r>
+    </w:p>
+    <w:p>
+      <w:pPr>
+        <w:pStyle w:val="ListParagraph"/>
+        <w:rPr>
+          <w:sz w:val="20"/>
+          <w:szCs w:val="20"/>
+        </w:rPr>
+      </w:pPr>
+      <w:r>
+        <w:rPr>
+          <w:sz w:val="20"/>
+          <w:szCs w:val="20"/>
+        </w:rPr>
+        <w:t>CapabilitySubgroupDispatch</w:t>
+      </w:r>
+    </w:p>
+    <w:p>
+      <w:pPr>
+        <w:pStyle w:val="ListParagraph"/>
+        <w:rPr>
+          <w:sz w:val="20"/>
+          <w:szCs w:val="20"/>
+        </w:rPr>
+      </w:pPr>
+      <w:r>
+        <w:rPr>
+          <w:sz w:val="20"/>
+          <w:szCs w:val="20"/>
+        </w:rPr>
+        <w:t>CapabilityNamedBarrier</w:t>
+      </w:r>
+    </w:p>
+    <w:p>
+      <w:pPr>
+        <w:pStyle w:val="ListParagraph"/>
+        <w:rPr>
+          <w:sz w:val="20"/>
+          <w:szCs w:val="20"/>
+        </w:rPr>
+      </w:pPr>
+      <w:r>
+        <w:rPr>
+          <w:sz w:val="20"/>
+          <w:szCs w:val="20"/>
+        </w:rPr>
+        <w:t>CapabilityPipeStorage</w:t>
+      </w:r>
+    </w:p>
+    <w:p>
+      <w:pPr>
+        <w:pStyle w:val="ListParagraph"/>
+        <w:rPr>
+          <w:sz w:val="20"/>
+          <w:szCs w:val="20"/>
+        </w:rPr>
+      </w:pPr>
+      <w:r>
+        <w:rPr>
+          <w:sz w:val="20"/>
+          <w:szCs w:val="20"/>
+        </w:rPr>
+        <w:t>CapabilityGroupNonUniform</w:t>
+      </w:r>
+    </w:p>
+    <w:p>
+      <w:pPr>
+        <w:pStyle w:val="ListParagraph"/>
+        <w:rPr>
+          <w:sz w:val="20"/>
+          <w:szCs w:val="20"/>
+        </w:rPr>
+      </w:pPr>
+      <w:r>
+        <w:rPr>
+          <w:sz w:val="20"/>
+          <w:szCs w:val="20"/>
+        </w:rPr>
+        <w:t>CapabilityGroupNonUniformVote</w:t>
+      </w:r>
+    </w:p>
+    <w:p>
+      <w:pPr>
+        <w:pStyle w:val="ListParagraph"/>
+        <w:rPr>
+          <w:sz w:val="20"/>
+          <w:szCs w:val="20"/>
+        </w:rPr>
+      </w:pPr>
+      <w:r>
+        <w:rPr>
+          <w:sz w:val="20"/>
+          <w:szCs w:val="20"/>
+        </w:rPr>
+        <w:t>CapabilityGroupNonUniformArithmetic</w:t>
+      </w:r>
+    </w:p>
+    <w:p>
+      <w:pPr>
+        <w:pStyle w:val="ListParagraph"/>
+        <w:rPr>
+          <w:sz w:val="20"/>
+          <w:szCs w:val="20"/>
+        </w:rPr>
+      </w:pPr>
+      <w:r>
+        <w:rPr>
+          <w:sz w:val="20"/>
+          <w:szCs w:val="20"/>
+        </w:rPr>
+        <w:t>CapabilityGroupNonUniformBallot</w:t>
+      </w:r>
+    </w:p>
+    <w:p>
+      <w:pPr>
+        <w:pStyle w:val="ListParagraph"/>
+        <w:rPr>
+          <w:sz w:val="20"/>
+          <w:szCs w:val="20"/>
+        </w:rPr>
+      </w:pPr>
+      <w:r>
+        <w:rPr>
+          <w:sz w:val="20"/>
+          <w:szCs w:val="20"/>
+        </w:rPr>
+        <w:t>CapabilityGroupNonUniformShuffle</w:t>
+      </w:r>
+    </w:p>
+    <w:p>
+      <w:pPr>
+        <w:pStyle w:val="ListParagraph"/>
+        <w:rPr>
+          <w:sz w:val="20"/>
+          <w:szCs w:val="20"/>
+        </w:rPr>
+      </w:pPr>
+      <w:r>
+        <w:rPr>
+          <w:sz w:val="20"/>
+          <w:szCs w:val="20"/>
+        </w:rPr>
+        <w:t>CapabilityGroupNonUniformShuffleRelative</w:t>
+      </w:r>
+    </w:p>
+    <w:p>
+      <w:pPr>
+        <w:pStyle w:val="ListParagraph"/>
+        <w:rPr>
+          <w:sz w:val="20"/>
+          <w:szCs w:val="20"/>
+        </w:rPr>
+      </w:pPr>
+      <w:r>
+        <w:rPr>
+          <w:sz w:val="20"/>
+          <w:szCs w:val="20"/>
+        </w:rPr>
+        <w:t>CapabilityGroupNonUniformClustered</w:t>
+      </w:r>
+    </w:p>
+    <w:p>
+      <w:pPr>
+        <w:pStyle w:val="ListParagraph"/>
+        <w:rPr>
+          <w:sz w:val="20"/>
+          <w:szCs w:val="20"/>
+        </w:rPr>
+      </w:pPr>
+      <w:r>
+        <w:rPr>
+          <w:sz w:val="20"/>
+          <w:szCs w:val="20"/>
+        </w:rPr>
+        <w:t>CapabilityGroupNonUniformQuad</w:t>
+      </w:r>
+    </w:p>
+    <w:p>
+      <w:pPr>
+        <w:pStyle w:val="ListParagraph"/>
+        <w:rPr>
+          <w:sz w:val="20"/>
+          <w:szCs w:val="20"/>
+        </w:rPr>
+      </w:pPr>
+      <w:r>
+        <w:rPr>
+          <w:sz w:val="20"/>
+          <w:szCs w:val="20"/>
+        </w:rPr>
+        <w:t>CapabilitySubgroupBallotKHR</w:t>
+      </w:r>
+    </w:p>
+    <w:p>
+      <w:pPr>
+        <w:pStyle w:val="ListParagraph"/>
+        <w:rPr>
+          <w:sz w:val="20"/>
+          <w:szCs w:val="20"/>
+        </w:rPr>
+      </w:pPr>
+      <w:r>
+        <w:rPr>
+          <w:sz w:val="20"/>
+          <w:szCs w:val="20"/>
+        </w:rPr>
+        <w:t>CapabilityDrawParameters</w:t>
+      </w:r>
+    </w:p>
+    <w:p>
+      <w:pPr>
+        <w:pStyle w:val="ListParagraph"/>
+        <w:rPr>
+          <w:sz w:val="20"/>
+          <w:szCs w:val="20"/>
+        </w:rPr>
+      </w:pPr>
+      <w:r>
+        <w:rPr>
+          <w:sz w:val="20"/>
+          <w:szCs w:val="20"/>
+        </w:rPr>
+        <w:t>CapabilitySubgroupVoteKHR</w:t>
+      </w:r>
+    </w:p>
+    <w:p>
+      <w:pPr>
+        <w:pStyle w:val="ListParagraph"/>
+        <w:rPr>
+          <w:sz w:val="20"/>
+          <w:szCs w:val="20"/>
+        </w:rPr>
+      </w:pPr>
+      <w:r>
+        <w:rPr>
+          <w:sz w:val="20"/>
+          <w:szCs w:val="20"/>
+        </w:rPr>
+        <w:t>CapabilityStorageBuffer16BitAccess</w:t>
+      </w:r>
+    </w:p>
+    <w:p>
+      <w:pPr>
+        <w:pStyle w:val="ListParagraph"/>
+        <w:rPr>
+          <w:sz w:val="20"/>
+          <w:szCs w:val="20"/>
+        </w:rPr>
+      </w:pPr>
+      <w:r>
+        <w:rPr>
+          <w:sz w:val="20"/>
+          <w:szCs w:val="20"/>
+        </w:rPr>
+        <w:t>CapabilityStorageUniformBufferBlock16</w:t>
+      </w:r>
+    </w:p>
+    <w:p>
+      <w:pPr>
+        <w:pStyle w:val="ListParagraph"/>
+        <w:rPr>
+          <w:sz w:val="20"/>
+          <w:szCs w:val="20"/>
+        </w:rPr>
+      </w:pPr>
+      <w:r>
+        <w:rPr>
+          <w:sz w:val="20"/>
+          <w:szCs w:val="20"/>
+        </w:rPr>
+        <w:t>CapabilityStorageUniform16</w:t>
+      </w:r>
+    </w:p>
+    <w:p>
+      <w:pPr>
+        <w:pStyle w:val="ListParagraph"/>
+        <w:rPr>
+          <w:sz w:val="20"/>
+          <w:szCs w:val="20"/>
+        </w:rPr>
+      </w:pPr>
+      <w:r>
+        <w:rPr>
+          <w:sz w:val="20"/>
+          <w:szCs w:val="20"/>
+        </w:rPr>
+        <w:t>CapabilityUniformAndStorageBuffer16BitAccess</w:t>
+      </w:r>
+    </w:p>
+    <w:p>
+      <w:pPr>
+        <w:pStyle w:val="ListParagraph"/>
+        <w:rPr>
+          <w:sz w:val="20"/>
+          <w:szCs w:val="20"/>
+        </w:rPr>
+      </w:pPr>
+      <w:r>
+        <w:rPr>
+          <w:sz w:val="20"/>
+          <w:szCs w:val="20"/>
+        </w:rPr>
+        <w:t>CapabilityStorageInputOutput16</w:t>
+      </w:r>
+    </w:p>
+    <w:p>
+      <w:pPr>
+        <w:pStyle w:val="ListParagraph"/>
+        <w:rPr>
+          <w:sz w:val="20"/>
+          <w:szCs w:val="20"/>
+        </w:rPr>
+      </w:pPr>
+      <w:r>
+        <w:rPr>
+          <w:sz w:val="20"/>
+          <w:szCs w:val="20"/>
+        </w:rPr>
+        <w:t>CapabilityDeviceGroup</w:t>
+      </w:r>
+    </w:p>
+    <w:p>
+      <w:pPr>
+        <w:pStyle w:val="ListParagraph"/>
+        <w:rPr>
+          <w:sz w:val="20"/>
+          <w:szCs w:val="20"/>
+        </w:rPr>
+      </w:pPr>
+      <w:r>
+        <w:rPr>
+          <w:sz w:val="20"/>
+          <w:szCs w:val="20"/>
+        </w:rPr>
+        <w:t>CapabilityMultiView</w:t>
+      </w:r>
+    </w:p>
+    <w:p>
+      <w:pPr>
+        <w:pStyle w:val="ListParagraph"/>
+        <w:rPr>
+          <w:sz w:val="20"/>
+          <w:szCs w:val="20"/>
+        </w:rPr>
+      </w:pPr>
+      <w:r>
+        <w:rPr>
+          <w:sz w:val="20"/>
+          <w:szCs w:val="20"/>
+        </w:rPr>
+        <w:t>CapabilityVariablePointersStorageBuffer</w:t>
+      </w:r>
+    </w:p>
+    <w:p>
+      <w:pPr>
+        <w:pStyle w:val="ListParagraph"/>
+        <w:rPr>
+          <w:sz w:val="20"/>
+          <w:szCs w:val="20"/>
+        </w:rPr>
+      </w:pPr>
+      <w:r>
+        <w:rPr>
+          <w:sz w:val="20"/>
+          <w:szCs w:val="20"/>
+        </w:rPr>
+        <w:t>CapabilityVariablePointers</w:t>
+      </w:r>
+    </w:p>
+    <w:p>
+      <w:pPr>
+        <w:pStyle w:val="ListParagraph"/>
+        <w:rPr>
+          <w:sz w:val="20"/>
+          <w:szCs w:val="20"/>
+        </w:rPr>
+      </w:pPr>
+      <w:r>
+        <w:rPr>
+          <w:sz w:val="20"/>
+          <w:szCs w:val="20"/>
+        </w:rPr>
+        <w:t>CapabilitySampleMaskPostDepthCoverage</w:t>
+      </w:r>
+    </w:p>
+    <w:p>
+      <w:pPr>
+        <w:pStyle w:val="ListParagraph"/>
+        <w:rPr>
+          <w:sz w:val="20"/>
+          <w:szCs w:val="20"/>
+        </w:rPr>
+      </w:pPr>
+      <w:r>
+        <w:rPr>
+          <w:sz w:val="20"/>
+          <w:szCs w:val="20"/>
+        </w:rPr>
+        <w:t>CapabilityStorageBuffer8BitAccess</w:t>
+      </w:r>
+    </w:p>
+    <w:p>
+      <w:pPr>
+        <w:pStyle w:val="ListParagraph"/>
+        <w:rPr>
+          <w:sz w:val="20"/>
+          <w:szCs w:val="20"/>
+        </w:rPr>
+      </w:pPr>
+      <w:r>
+        <w:rPr>
+          <w:sz w:val="20"/>
+          <w:szCs w:val="20"/>
+        </w:rPr>
+        <w:t>CapabilityUniformAndStorageBuffer8BitAccess</w:t>
+      </w:r>
+    </w:p>
+    <w:p>
+      <w:pPr>
+        <w:pStyle w:val="ListParagraph"/>
+        <w:rPr>
+          <w:sz w:val="20"/>
+          <w:szCs w:val="20"/>
+        </w:rPr>
+      </w:pPr>
+      <w:r>
+        <w:rPr>
+          <w:sz w:val="20"/>
+          <w:szCs w:val="20"/>
+        </w:rPr>
+        <w:t>CapabilityDenormPreserve</w:t>
+      </w:r>
+    </w:p>
+    <w:p>
+      <w:pPr>
+        <w:pStyle w:val="ListParagraph"/>
+        <w:rPr>
+          <w:sz w:val="20"/>
+          <w:szCs w:val="20"/>
+        </w:rPr>
+      </w:pPr>
+      <w:r>
+        <w:rPr>
+          <w:sz w:val="20"/>
+          <w:szCs w:val="20"/>
+        </w:rPr>
+        <w:t>CapabilityDenormFlushToZero</w:t>
+      </w:r>
+    </w:p>
+    <w:p>
+      <w:pPr>
+        <w:pStyle w:val="ListParagraph"/>
+        <w:rPr>
+          <w:sz w:val="20"/>
+          <w:szCs w:val="20"/>
+        </w:rPr>
+      </w:pPr>
+      <w:r>
+        <w:rPr>
+          <w:sz w:val="20"/>
+          <w:szCs w:val="20"/>
+        </w:rPr>
+        <w:t>CapabilitySignedZeroInfNanPreserve</w:t>
+      </w:r>
+    </w:p>
+    <w:p>
+      <w:pPr>
+        <w:pStyle w:val="ListParagraph"/>
+        <w:rPr>
+          <w:sz w:val="20"/>
+          <w:szCs w:val="20"/>
+        </w:rPr>
+      </w:pPr>
+      <w:r>
+        <w:rPr>
+          <w:sz w:val="20"/>
+          <w:szCs w:val="20"/>
+        </w:rPr>
+        <w:t>CapabilityRoundingModeRTE</w:t>
+      </w:r>
+    </w:p>
+    <w:p>
+      <w:pPr>
+        <w:pStyle w:val="ListParagraph"/>
+        <w:rPr>
+          <w:sz w:val="20"/>
+          <w:szCs w:val="20"/>
+        </w:rPr>
+      </w:pPr>
+      <w:r>
+        <w:rPr>
+          <w:sz w:val="20"/>
+          <w:szCs w:val="20"/>
+        </w:rPr>
+        <w:t>CapabilityRoundingModeRTZ</w:t>
+      </w:r>
+    </w:p>
+    <w:p>
+      <w:pPr>
+        <w:pStyle w:val="ListParagraph"/>
+        <w:rPr>
+          <w:sz w:val="20"/>
+          <w:szCs w:val="20"/>
+        </w:rPr>
+      </w:pPr>
+      <w:r>
+        <w:rPr>
+          <w:sz w:val="20"/>
+          <w:szCs w:val="20"/>
+        </w:rPr>
+        <w:t>CapabilityFloat16ImageAMD</w:t>
+      </w:r>
+    </w:p>
+    <w:p>
+      <w:pPr>
+        <w:pStyle w:val="ListParagraph"/>
+        <w:rPr>
+          <w:sz w:val="20"/>
+          <w:szCs w:val="20"/>
+        </w:rPr>
+      </w:pPr>
+      <w:r>
+        <w:rPr>
+          <w:sz w:val="20"/>
+          <w:szCs w:val="20"/>
+        </w:rPr>
+        <w:t>CapabilityImageGatherBiasLodAMD</w:t>
+      </w:r>
+    </w:p>
+    <w:p>
+      <w:pPr>
+        <w:pStyle w:val="ListParagraph"/>
+        <w:rPr>
+          <w:sz w:val="20"/>
+          <w:szCs w:val="20"/>
+        </w:rPr>
+      </w:pPr>
+      <w:r>
+        <w:rPr>
+          <w:sz w:val="20"/>
+          <w:szCs w:val="20"/>
+        </w:rPr>
+        <w:t>CapabilityFragmentMaskAMD</w:t>
+      </w:r>
+    </w:p>
+    <w:p>
+      <w:pPr>
+        <w:pStyle w:val="ListParagraph"/>
+        <w:rPr>
+          <w:sz w:val="20"/>
+          <w:szCs w:val="20"/>
+        </w:rPr>
+      </w:pPr>
+      <w:r>
+        <w:rPr>
+          <w:sz w:val="20"/>
+          <w:szCs w:val="20"/>
+        </w:rPr>
+        <w:t>CapabilityStencilExportEXT</w:t>
+      </w:r>
+    </w:p>
+    <w:p>
+      <w:pPr>
+        <w:pStyle w:val="ListParagraph"/>
+        <w:rPr>
+          <w:sz w:val="20"/>
+          <w:szCs w:val="20"/>
+        </w:rPr>
+      </w:pPr>
+      <w:r>
+        <w:rPr>
+          <w:sz w:val="20"/>
+          <w:szCs w:val="20"/>
+        </w:rPr>
+        <w:t>CapabilityImageReadWriteLodAMD</w:t>
+      </w:r>
+    </w:p>
+    <w:p>
+      <w:pPr>
+        <w:pStyle w:val="ListParagraph"/>
+        <w:rPr>
+          <w:sz w:val="20"/>
+          <w:szCs w:val="20"/>
+        </w:rPr>
+      </w:pPr>
+      <w:r>
+        <w:rPr>
+          <w:sz w:val="20"/>
+          <w:szCs w:val="20"/>
+        </w:rPr>
+        <w:t>CapabilityInt64ImageEXT</w:t>
+      </w:r>
+    </w:p>
+    <w:p>
+      <w:pPr>
+        <w:pStyle w:val="ListParagraph"/>
+        <w:rPr>
+          <w:sz w:val="20"/>
+          <w:szCs w:val="20"/>
+        </w:rPr>
+      </w:pPr>
+      <w:r>
+        <w:rPr>
+          <w:sz w:val="20"/>
+          <w:szCs w:val="20"/>
+        </w:rPr>
+        <w:t>CapabilityShaderClockKHR</w:t>
+      </w:r>
+    </w:p>
+    <w:p>
+      <w:pPr>
+        <w:pStyle w:val="ListParagraph"/>
+        <w:rPr>
+          <w:sz w:val="20"/>
+          <w:szCs w:val="20"/>
+        </w:rPr>
+      </w:pPr>
+      <w:r>
+        <w:rPr>
+          <w:sz w:val="20"/>
+          <w:szCs w:val="20"/>
+        </w:rPr>
+        <w:t>CapabilityShaderViewportIndexLayerEXT</w:t>
+      </w:r>
+    </w:p>
+    <w:p>
+      <w:pPr>
+        <w:pStyle w:val="ListParagraph"/>
+        <w:rPr>
+          <w:sz w:val="20"/>
+          <w:szCs w:val="20"/>
+        </w:rPr>
+      </w:pPr>
+      <w:r>
+        <w:rPr>
+          <w:sz w:val="20"/>
+          <w:szCs w:val="20"/>
+        </w:rPr>
+        <w:t>CapabilityFragmentShadingRateKHR</w:t>
+      </w:r>
+    </w:p>
+    <w:p>
+      <w:pPr>
+        <w:pStyle w:val="ListParagraph"/>
+        <w:rPr>
+          <w:sz w:val="20"/>
+          <w:szCs w:val="20"/>
+        </w:rPr>
+      </w:pPr>
+      <w:r>
+        <w:rPr>
+          <w:sz w:val="20"/>
+          <w:szCs w:val="20"/>
+        </w:rPr>
+        <w:lastRenderedPageBreak/>
+        <w:t>CapabilityFragmentDensityEXT</w:t>
+      </w:r>
+    </w:p>
+    <w:p>
+      <w:pPr>
+        <w:pStyle w:val="ListParagraph"/>
+        <w:rPr>
+          <w:sz w:val="20"/>
+          <w:szCs w:val="20"/>
+        </w:rPr>
+      </w:pPr>
+      <w:r>
+        <w:rPr>
+          <w:sz w:val="20"/>
+          <w:szCs w:val="20"/>
+        </w:rPr>
+        <w:t>CapabilityShaderNonUniformEXT</w:t>
+      </w:r>
+    </w:p>
+    <w:p>
+      <w:pPr>
+        <w:pStyle w:val="ListParagraph"/>
+        <w:rPr>
+          <w:sz w:val="20"/>
+          <w:szCs w:val="20"/>
+        </w:rPr>
+      </w:pPr>
+      <w:r>
+        <w:rPr>
+          <w:sz w:val="20"/>
+          <w:szCs w:val="20"/>
+        </w:rPr>
+        <w:t>CapabilityRuntimeDescriptorArrayEXT</w:t>
+      </w:r>
+    </w:p>
+    <w:p>
+      <w:pPr>
+        <w:pStyle w:val="ListParagraph"/>
+        <w:rPr>
+          <w:sz w:val="20"/>
+          <w:szCs w:val="20"/>
+        </w:rPr>
+      </w:pPr>
+      <w:r>
+        <w:rPr>
+          <w:sz w:val="20"/>
+          <w:szCs w:val="20"/>
+        </w:rPr>
+        <w:t>CapabilityInputAttachmentArrayDynamicIndexingEXT</w:t>
+      </w:r>
+    </w:p>
+    <w:p>
+      <w:pPr>
+        <w:pStyle w:val="ListParagraph"/>
+        <w:rPr>
+          <w:sz w:val="20"/>
+          <w:szCs w:val="20"/>
+        </w:rPr>
+      </w:pPr>
+      <w:r>
+        <w:rPr>
+          <w:sz w:val="20"/>
+          <w:szCs w:val="20"/>
+        </w:rPr>
+        <w:t>CapabilityUniformTexelBufferArrayDynamicIndexingEXT</w:t>
+      </w:r>
+    </w:p>
+    <w:p>
+      <w:pPr>
+        <w:pStyle w:val="ListParagraph"/>
+        <w:rPr>
+          <w:sz w:val="20"/>
+          <w:szCs w:val="20"/>
+        </w:rPr>
+      </w:pPr>
+      <w:r>
+        <w:rPr>
+          <w:sz w:val="20"/>
+          <w:szCs w:val="20"/>
+        </w:rPr>
+        <w:t>CapabilityStorageTexelBufferArrayDynamicIndexingEXT</w:t>
+      </w:r>
+    </w:p>
+    <w:p>
+      <w:pPr>
+        <w:pStyle w:val="ListParagraph"/>
+        <w:rPr>
+          <w:sz w:val="20"/>
+          <w:szCs w:val="20"/>
+        </w:rPr>
+      </w:pPr>
+      <w:r>
+        <w:rPr>
+          <w:sz w:val="20"/>
+          <w:szCs w:val="20"/>
+        </w:rPr>
+        <w:t>CapabilityUniformBufferArrayNonUniformIndexingEXT</w:t>
+      </w:r>
+    </w:p>
+    <w:p>
+      <w:pPr>
+        <w:pStyle w:val="ListParagraph"/>
+        <w:rPr>
+          <w:sz w:val="20"/>
+          <w:szCs w:val="20"/>
+        </w:rPr>
+      </w:pPr>
+      <w:r>
+        <w:rPr>
+          <w:sz w:val="20"/>
+          <w:szCs w:val="20"/>
+        </w:rPr>
+        <w:t>CapabilitySampledImageArrayNonUniformIndexingEXT</w:t>
+      </w:r>
+    </w:p>
+    <w:p>
+      <w:pPr>
+        <w:pStyle w:val="ListParagraph"/>
+        <w:rPr>
+          <w:sz w:val="20"/>
+          <w:szCs w:val="20"/>
+        </w:rPr>
+      </w:pPr>
+      <w:r>
+        <w:rPr>
+          <w:sz w:val="20"/>
+          <w:szCs w:val="20"/>
+        </w:rPr>
+        <w:t>CapabilityStorageBufferArrayNonUniformIndexingEXT</w:t>
+      </w:r>
+    </w:p>
+    <w:p>
+      <w:pPr>
+        <w:pStyle w:val="ListParagraph"/>
+        <w:rPr>
+          <w:sz w:val="20"/>
+          <w:szCs w:val="20"/>
+        </w:rPr>
+      </w:pPr>
+      <w:r>
+        <w:rPr>
+          <w:sz w:val="20"/>
+          <w:szCs w:val="20"/>
+        </w:rPr>
+        <w:t>CapabilityStorageImageArrayNonUniformIndexingEXT</w:t>
+      </w:r>
+    </w:p>
+    <w:p>
+      <w:pPr>
+        <w:pStyle w:val="ListParagraph"/>
+        <w:rPr>
+          <w:sz w:val="20"/>
+          <w:szCs w:val="20"/>
+        </w:rPr>
+      </w:pPr>
+      <w:r>
+        <w:rPr>
+          <w:sz w:val="20"/>
+          <w:szCs w:val="20"/>
+        </w:rPr>
+        <w:t>CapabilityUniformTexelBufferArrayNonUniformIndexingEXT</w:t>
+      </w:r>
+    </w:p>
+    <w:p>
+      <w:pPr>
+        <w:pStyle w:val="ListParagraph"/>
+        <w:rPr>
+          <w:sz w:val="20"/>
+          <w:szCs w:val="20"/>
+        </w:rPr>
+      </w:pPr>
+      <w:r>
+        <w:rPr>
+          <w:sz w:val="20"/>
+          <w:szCs w:val="20"/>
+        </w:rPr>
+        <w:t>CapabilityStorageTexelBufferArrayNonUniformIndexingEXT</w:t>
+      </w:r>
+    </w:p>
+    <w:p>
+      <w:pPr>
+        <w:pStyle w:val="ListParagraph"/>
+        <w:rPr>
+          <w:sz w:val="20"/>
+          <w:szCs w:val="20"/>
+        </w:rPr>
+      </w:pPr>
+      <w:r>
+        <w:rPr>
+          <w:sz w:val="20"/>
+          <w:szCs w:val="20"/>
+        </w:rPr>
+        <w:t>CapabilityVulkanMemoryModel</w:t>
+      </w:r>
+    </w:p>
+    <w:p>
+      <w:pPr>
+        <w:pStyle w:val="ListParagraph"/>
+        <w:rPr>
+          <w:sz w:val="20"/>
+          <w:szCs w:val="20"/>
+        </w:rPr>
+      </w:pPr>
+      <w:r>
+        <w:rPr>
+          <w:sz w:val="20"/>
+          <w:szCs w:val="20"/>
+        </w:rPr>
+        <w:t>CapabilityVulkanMemoryModelKHR</w:t>
+      </w:r>
+    </w:p>
+    <w:p>
+      <w:pPr>
+        <w:pStyle w:val="ListParagraph"/>
+        <w:rPr>
+          <w:sz w:val="20"/>
+          <w:szCs w:val="20"/>
+        </w:rPr>
+      </w:pPr>
+      <w:r>
+        <w:rPr>
+          <w:sz w:val="20"/>
+          <w:szCs w:val="20"/>
+        </w:rPr>
+        <w:t>CapabilityVulkanMemoryModelDeviceScope</w:t>
+      </w:r>
+    </w:p>
+    <w:p>
+      <w:pPr>
+        <w:pStyle w:val="ListParagraph"/>
+        <w:rPr>
+          <w:sz w:val="20"/>
+          <w:szCs w:val="20"/>
+        </w:rPr>
+      </w:pPr>
+      <w:r>
+        <w:rPr>
+          <w:sz w:val="20"/>
+          <w:szCs w:val="20"/>
+        </w:rPr>
+        <w:t>CapabilityVulkanMemoryModelDeviceScopeKHR</w:t>
+      </w:r>
+    </w:p>
+    <w:p>
+      <w:pPr>
+        <w:pStyle w:val="ListParagraph"/>
+        <w:rPr>
+          <w:sz w:val="20"/>
+          <w:szCs w:val="20"/>
+        </w:rPr>
+      </w:pPr>
+      <w:r>
+        <w:rPr>
+          <w:sz w:val="20"/>
+          <w:szCs w:val="20"/>
+        </w:rPr>
+        <w:t>CapabilityPhysicalStorageBufferAddresses</w:t>
+      </w:r>
+    </w:p>
+    <w:p>
+      <w:pPr>
+        <w:pStyle w:val="ListParagraph"/>
+        <w:rPr>
+          <w:sz w:val="20"/>
+          <w:szCs w:val="20"/>
+        </w:rPr>
+      </w:pPr>
+      <w:r>
+        <w:rPr>
+          <w:sz w:val="20"/>
+          <w:szCs w:val="20"/>
+        </w:rPr>
+        <w:t>CapabilityPhysicalStorageBufferAddressesEXT</w:t>
+      </w:r>
+    </w:p>
+    <w:p>
+      <w:pPr>
+        <w:pStyle w:val="ListParagraph"/>
+        <w:rPr>
+          <w:sz w:val="20"/>
+          <w:szCs w:val="20"/>
+        </w:rPr>
+      </w:pPr>
+      <w:r>
+        <w:rPr>
+          <w:sz w:val="20"/>
+          <w:szCs w:val="20"/>
+        </w:rPr>
+        <w:t>CapabilityDemoteToHelperInvocationEXT</w:t>
+      </w:r>
+    </w:p>
+    <w:p>
+      <w:pPr>
+        <w:pStyle w:val="ListParagraph"/>
+        <w:rPr>
+          <w:sz w:val="20"/>
+          <w:szCs w:val="20"/>
+        </w:rPr>
+      </w:pPr>
+      <w:r>
+        <w:rPr>
+          <w:sz w:val="20"/>
+          <w:szCs w:val="20"/>
+        </w:rPr>
+        <w:t>CapabilityRayTracingProvisionalKHR</w:t>
+      </w:r>
+    </w:p>
+    <w:p>
+      <w:pPr>
+        <w:pStyle w:val="ListParagraph"/>
+        <w:rPr>
+          <w:sz w:val="20"/>
+          <w:szCs w:val="20"/>
+        </w:rPr>
+      </w:pPr>
+      <w:r>
+        <w:rPr>
+          <w:sz w:val="20"/>
+          <w:szCs w:val="20"/>
+        </w:rPr>
+        <w:t>CapabilityRayQueryProvisionalKHR</w:t>
+      </w:r>
+    </w:p>
+    <w:p>
+      <w:pPr>
+        <w:pStyle w:val="ListParagraph"/>
+        <w:rPr>
+          <w:sz w:val="20"/>
+          <w:szCs w:val="20"/>
+        </w:rPr>
+      </w:pPr>
+      <w:r>
+        <w:rPr>
+          <w:sz w:val="20"/>
+          <w:szCs w:val="20"/>
+        </w:rPr>
+        <w:t>CapabilityRayTraversalPrimitiveCullingProvisionalKHR</w:t>
+      </w:r>
+    </w:p>
+    <w:p>
+      <w:pPr>
+        <w:pStyle w:val="ListParagraph"/>
+        <w:rPr>
+          <w:sz w:val="20"/>
+          <w:szCs w:val="20"/>
+        </w:rPr>
+      </w:pPr>
+      <w:r>
+        <w:rPr>
+          <w:sz w:val="20"/>
+          <w:szCs w:val="20"/>
+        </w:rPr>
+        <w:t xml:space="preserve">SPIR-V modes currently only support the following extensions:  </w:t>
+      </w:r>
+    </w:p>
+    <w:p>
+      <w:pPr>
+        <w:pStyle w:val="ListParagraph"/>
+        <w:rPr>
+          <w:sz w:val="20"/>
+          <w:szCs w:val="20"/>
+        </w:rPr>
+      </w:pPr>
+      <w:r>
+        <w:rPr>
+          <w:sz w:val="20"/>
+          <w:szCs w:val="20"/>
+        </w:rPr>
+        <w:t>SPV_KHR_shader_ballot</w:t>
+      </w:r>
+    </w:p>
+    <w:p>
+      <w:pPr>
+        <w:pStyle w:val="ListParagraph"/>
+        <w:rPr>
+          <w:sz w:val="20"/>
+          <w:szCs w:val="20"/>
+        </w:rPr>
+      </w:pPr>
+      <w:r>
+        <w:rPr>
+          <w:sz w:val="20"/>
+          <w:szCs w:val="20"/>
+        </w:rPr>
+        <w:t>SPV_KHR_subgroup_vote</w:t>
+      </w:r>
+    </w:p>
+    <w:p>
+      <w:pPr>
+        <w:pStyle w:val="ListParagraph"/>
+        <w:rPr>
+          <w:sz w:val="20"/>
+          <w:szCs w:val="20"/>
+        </w:rPr>
+      </w:pPr>
+      <w:r>
+        <w:rPr>
+          <w:sz w:val="20"/>
+          <w:szCs w:val="20"/>
+        </w:rPr>
+        <w:t>SPV_KHR_device_group</w:t>
+      </w:r>
+    </w:p>
+    <w:p>
+      <w:pPr>
+        <w:pStyle w:val="ListParagraph"/>
+        <w:rPr>
+          <w:sz w:val="20"/>
+          <w:szCs w:val="20"/>
+        </w:rPr>
+      </w:pPr>
+      <w:r>
+        <w:rPr>
+          <w:sz w:val="20"/>
+          <w:szCs w:val="20"/>
+        </w:rPr>
+        <w:t>SPV_KHR_multiview</w:t>
+      </w:r>
+    </w:p>
+    <w:p>
+      <w:pPr>
+        <w:pStyle w:val="ListParagraph"/>
+        <w:rPr>
+          <w:sz w:val="20"/>
+          <w:szCs w:val="20"/>
+        </w:rPr>
+      </w:pPr>
+      <w:r>
+        <w:rPr>
+          <w:sz w:val="20"/>
+          <w:szCs w:val="20"/>
+        </w:rPr>
+        <w:t>SPV_KHR_shader_draw_parameters</w:t>
+      </w:r>
+    </w:p>
+    <w:p>
+      <w:pPr>
+        <w:pStyle w:val="ListParagraph"/>
+        <w:rPr>
+          <w:sz w:val="20"/>
+          <w:szCs w:val="20"/>
+        </w:rPr>
+      </w:pPr>
+      <w:r>
+        <w:rPr>
+          <w:sz w:val="20"/>
+          <w:szCs w:val="20"/>
+        </w:rPr>
+        <w:t>SPV_KHR_16bit_storage</w:t>
+      </w:r>
+    </w:p>
+    <w:p>
+      <w:pPr>
+        <w:pStyle w:val="ListParagraph"/>
+        <w:rPr>
+          <w:sz w:val="20"/>
+          <w:szCs w:val="20"/>
+        </w:rPr>
+      </w:pPr>
+      <w:r>
+        <w:rPr>
+          <w:sz w:val="20"/>
+          <w:szCs w:val="20"/>
+        </w:rPr>
+        <w:t>SPV_KHR_storage_buffer_storage_class</w:t>
+      </w:r>
+    </w:p>
+    <w:p>
+      <w:pPr>
+        <w:pStyle w:val="ListParagraph"/>
+        <w:rPr>
+          <w:sz w:val="20"/>
+          <w:szCs w:val="20"/>
+        </w:rPr>
+      </w:pPr>
+      <w:r>
+        <w:rPr>
+          <w:sz w:val="20"/>
+          <w:szCs w:val="20"/>
+        </w:rPr>
+        <w:t>SPV_KHR_8bit_storage</w:t>
+      </w:r>
+    </w:p>
+    <w:p>
+      <w:pPr>
+        <w:pStyle w:val="ListParagraph"/>
+        <w:rPr>
+          <w:sz w:val="20"/>
+          <w:szCs w:val="20"/>
+        </w:rPr>
+      </w:pPr>
+      <w:r>
+        <w:rPr>
+          <w:sz w:val="20"/>
+          <w:szCs w:val="20"/>
+        </w:rPr>
+        <w:t>SPV_KHR_variable_pointers</w:t>
+      </w:r>
+    </w:p>
+    <w:p>
+      <w:pPr>
+        <w:pStyle w:val="ListParagraph"/>
+        <w:rPr>
+          <w:sz w:val="20"/>
+          <w:szCs w:val="20"/>
+        </w:rPr>
+      </w:pPr>
+      <w:r>
+        <w:rPr>
+          <w:sz w:val="20"/>
+          <w:szCs w:val="20"/>
+        </w:rPr>
+        <w:t>SPV_KHR_float_controls</w:t>
+      </w:r>
+    </w:p>
+    <w:p>
+      <w:pPr>
+        <w:pStyle w:val="ListParagraph"/>
+        <w:rPr>
+          <w:sz w:val="20"/>
+          <w:szCs w:val="20"/>
+        </w:rPr>
+      </w:pPr>
+      <w:r>
+        <w:rPr>
+          <w:sz w:val="20"/>
+          <w:szCs w:val="20"/>
+        </w:rPr>
+        <w:t>SPV_KHR_shader_clock</w:t>
+      </w:r>
+    </w:p>
+    <w:p>
+      <w:pPr>
+        <w:pStyle w:val="ListParagraph"/>
+        <w:rPr>
+          <w:sz w:val="20"/>
+          <w:szCs w:val="20"/>
+        </w:rPr>
+      </w:pPr>
+      <w:r>
+        <w:rPr>
+          <w:sz w:val="20"/>
+          <w:szCs w:val="20"/>
+        </w:rPr>
+        <w:t>SPV_KHR_vulkan_memory_model</w:t>
+      </w:r>
+    </w:p>
+    <w:p>
+      <w:pPr>
+        <w:pStyle w:val="ListParagraph"/>
+        <w:rPr>
+          <w:sz w:val="20"/>
+          <w:szCs w:val="20"/>
+        </w:rPr>
+      </w:pPr>
+      <w:r>
+        <w:rPr>
+          <w:sz w:val="20"/>
+          <w:szCs w:val="20"/>
+        </w:rPr>
+        <w:t>SPV_KHR_post_depth_coverage</w:t>
+      </w:r>
+    </w:p>
+    <w:p>
+      <w:pPr>
+        <w:pStyle w:val="ListParagraph"/>
+        <w:rPr>
+          <w:sz w:val="20"/>
+          <w:szCs w:val="20"/>
+        </w:rPr>
+      </w:pPr>
+      <w:r>
+        <w:rPr>
+          <w:sz w:val="20"/>
+          <w:szCs w:val="20"/>
+        </w:rPr>
+        <w:t>SPV_KHR_non_semantic_info</w:t>
+      </w:r>
+    </w:p>
+    <w:p>
+      <w:pPr>
+        <w:pStyle w:val="ListParagraph"/>
+        <w:rPr>
+          <w:sz w:val="20"/>
+          <w:szCs w:val="20"/>
+        </w:rPr>
+      </w:pPr>
+      <w:r>
+        <w:rPr>
+          <w:sz w:val="20"/>
+          <w:szCs w:val="20"/>
+        </w:rPr>
+        <w:t>SPV_KHR_physical_storage_buffer</w:t>
+      </w:r>
+    </w:p>
+    <w:p>
+      <w:pPr>
+        <w:pStyle w:val="ListParagraph"/>
+        <w:rPr>
+          <w:sz w:val="20"/>
+          <w:szCs w:val="20"/>
+        </w:rPr>
+      </w:pPr>
+      <w:r>
+        <w:rPr>
+          <w:sz w:val="20"/>
+          <w:szCs w:val="20"/>
+        </w:rPr>
+        <w:t>SPV_KHR_terminate_invocation</w:t>
+      </w:r>
+    </w:p>
+    <w:p>
+      <w:pPr>
+        <w:pStyle w:val="ListParagraph"/>
+        <w:rPr>
+          <w:sz w:val="20"/>
+          <w:szCs w:val="20"/>
+        </w:rPr>
+      </w:pPr>
+      <w:r>
+        <w:rPr>
+          <w:sz w:val="20"/>
+          <w:szCs w:val="20"/>
+        </w:rPr>
+        <w:t>SPV_KHR_FRAGMENT_SHADING_RATE</w:t>
+      </w:r>
+    </w:p>
+    <w:p>
+      <w:pPr>
+        <w:pStyle w:val="ListParagraph"/>
+        <w:rPr>
+          <w:sz w:val="20"/>
+          <w:szCs w:val="20"/>
+        </w:rPr>
+      </w:pPr>
+      <w:r>
+        <w:rPr>
+          <w:sz w:val="20"/>
+          <w:szCs w:val="20"/>
+        </w:rPr>
+        <w:t>SPV_EXT_nonuniform_qualifier</w:t>
+      </w:r>
+    </w:p>
+    <w:p>
+      <w:pPr>
+        <w:pStyle w:val="ListParagraph"/>
+        <w:rPr>
+          <w:sz w:val="20"/>
+          <w:szCs w:val="20"/>
+        </w:rPr>
+      </w:pPr>
+      <w:r>
+        <w:rPr>
+          <w:sz w:val="20"/>
+          <w:szCs w:val="20"/>
+        </w:rPr>
+        <w:t>SPV_EXT_shader_stencil_export</w:t>
+      </w:r>
+    </w:p>
+    <w:p>
+      <w:pPr>
+        <w:pStyle w:val="ListParagraph"/>
+        <w:rPr>
+          <w:sz w:val="20"/>
+          <w:szCs w:val="20"/>
+        </w:rPr>
+      </w:pPr>
+      <w:r>
+        <w:rPr>
+          <w:sz w:val="20"/>
+          <w:szCs w:val="20"/>
+        </w:rPr>
+        <w:t>SPV_EXT_shader_viewport_index_layer</w:t>
+      </w:r>
+    </w:p>
+    <w:p>
+      <w:pPr>
+        <w:pStyle w:val="ListParagraph"/>
+        <w:rPr>
+          <w:sz w:val="20"/>
+          <w:szCs w:val="20"/>
+        </w:rPr>
+      </w:pPr>
+      <w:r>
+        <w:rPr>
+          <w:sz w:val="20"/>
+          <w:szCs w:val="20"/>
+        </w:rPr>
+        <w:t>SPV_EXT_demote_to_helper_invocation</w:t>
+      </w:r>
+    </w:p>
+    <w:p>
+      <w:pPr>
+        <w:pStyle w:val="ListParagraph"/>
+        <w:rPr>
+          <w:sz w:val="20"/>
+          <w:szCs w:val="20"/>
+        </w:rPr>
+      </w:pPr>
+      <w:r>
+        <w:rPr>
+          <w:sz w:val="20"/>
+          <w:szCs w:val="20"/>
+        </w:rPr>
+        <w:t>SPV_EXT_shader_image_atomic_int64</w:t>
+      </w:r>
+    </w:p>
+    <w:p>
+      <w:pPr>
+        <w:pStyle w:val="ListParagraph"/>
+        <w:rPr>
+          <w:sz w:val="20"/>
+          <w:szCs w:val="20"/>
+        </w:rPr>
+      </w:pPr>
+      <w:r>
+        <w:rPr>
+          <w:sz w:val="20"/>
+          <w:szCs w:val="20"/>
+        </w:rPr>
+        <w:t>SPV_AMD_shader_ballot</w:t>
+      </w:r>
+    </w:p>
+    <w:p>
+      <w:pPr>
+        <w:pStyle w:val="ListParagraph"/>
+        <w:rPr>
+          <w:sz w:val="20"/>
+          <w:szCs w:val="20"/>
+        </w:rPr>
+      </w:pPr>
+      <w:r>
+        <w:rPr>
+          <w:sz w:val="20"/>
+          <w:szCs w:val="20"/>
+        </w:rPr>
+        <w:t>SPV_AMD_shader_trinary_minmax</w:t>
+      </w:r>
+    </w:p>
+    <w:p>
+      <w:pPr>
+        <w:pStyle w:val="ListParagraph"/>
+        <w:rPr>
+          <w:sz w:val="20"/>
+          <w:szCs w:val="20"/>
+        </w:rPr>
+      </w:pPr>
+      <w:r>
+        <w:rPr>
+          <w:sz w:val="20"/>
+          <w:szCs w:val="20"/>
+        </w:rPr>
+        <w:t>SPV_AMD_shader_explicit_vertex_parameter</w:t>
+      </w:r>
+    </w:p>
+    <w:p>
+      <w:pPr>
+        <w:pStyle w:val="ListParagraph"/>
+        <w:rPr>
+          <w:sz w:val="20"/>
+          <w:szCs w:val="20"/>
+        </w:rPr>
+      </w:pPr>
+      <w:r>
+        <w:rPr>
+          <w:sz w:val="20"/>
+          <w:szCs w:val="20"/>
+        </w:rPr>
+        <w:t>SPV_AMD_gcn_shader</w:t>
+      </w:r>
+    </w:p>
+    <w:p>
+      <w:pPr>
+        <w:pStyle w:val="ListParagraph"/>
+        <w:rPr>
+          <w:sz w:val="20"/>
+          <w:szCs w:val="20"/>
+        </w:rPr>
+      </w:pPr>
+      <w:r>
+        <w:rPr>
+          <w:sz w:val="20"/>
+          <w:szCs w:val="20"/>
+        </w:rPr>
+        <w:lastRenderedPageBreak/>
+        <w:t>SPV_AMD_gpu_shader_half_float</w:t>
+      </w:r>
+    </w:p>
+    <w:p>
+      <w:pPr>
+        <w:pStyle w:val="ListParagraph"/>
+        <w:rPr>
+          <w:sz w:val="20"/>
+          <w:szCs w:val="20"/>
+        </w:rPr>
+      </w:pPr>
+      <w:r>
+        <w:rPr>
+          <w:sz w:val="20"/>
+          <w:szCs w:val="20"/>
+        </w:rPr>
+        <w:t>SPV_AMD_texture_gather_bias_lod</w:t>
+      </w:r>
+    </w:p>
+    <w:p>
+      <w:pPr>
+        <w:pStyle w:val="ListParagraph"/>
+        <w:rPr>
+          <w:sz w:val="20"/>
+          <w:szCs w:val="20"/>
+        </w:rPr>
+      </w:pPr>
+      <w:r>
+        <w:rPr>
+          <w:sz w:val="20"/>
+          <w:szCs w:val="20"/>
+        </w:rPr>
+        <w:t>SPV_AMD_gpu_shader_int16</w:t>
+      </w:r>
+    </w:p>
+    <w:p>
+      <w:pPr>
+        <w:pStyle w:val="ListParagraph"/>
+        <w:rPr>
+          <w:sz w:val="20"/>
+          <w:szCs w:val="20"/>
+        </w:rPr>
+      </w:pPr>
+      <w:r>
+        <w:rPr>
+          <w:sz w:val="20"/>
+          <w:szCs w:val="20"/>
+        </w:rPr>
+        <w:t>SPV_AMD_shader_fragment_mask</w:t>
+      </w:r>
+    </w:p>
+    <w:p>
+      <w:pPr>
+        <w:pStyle w:val="ListParagraph"/>
+        <w:rPr>
+          <w:sz w:val="20"/>
+          <w:szCs w:val="20"/>
+        </w:rPr>
+      </w:pPr>
+      <w:r>
+        <w:rPr>
+          <w:sz w:val="20"/>
+          <w:szCs w:val="20"/>
+        </w:rPr>
+        <w:t>SPV_AMD_shader_image_load_store_lod</w:t>
+      </w:r>
+    </w:p>
+    <w:p>
+      <w:pPr>
+        <w:pStyle w:val="ListParagraph"/>
+        <w:rPr>
+          <w:sz w:val="20"/>
+          <w:szCs w:val="20"/>
+        </w:rPr>
+      </w:pPr>
+      <w:r>
+        <w:rPr>
+          <w:sz w:val="20"/>
+          <w:szCs w:val="20"/>
+        </w:rPr>
+        <w:t>SPV_AMD_shader_texel_buffer_explicit_format</w:t>
+      </w:r>
+    </w:p>
+    <w:p>
+      <w:pPr>
+        <w:pStyle w:val="ListParagraph"/>
+        <w:rPr>
+          <w:sz w:val="20"/>
+          <w:szCs w:val="20"/>
+        </w:rPr>
+      </w:pPr>
+      <w:r>
+        <w:rPr>
+          <w:sz w:val="20"/>
+          <w:szCs w:val="20"/>
+        </w:rPr>
+        <w:t>SPV_AMD_property_id_attachment</w:t>
+      </w:r>
+    </w:p>
+    <w:p>
+      <w:pPr>
+        <w:pStyle w:val="ListParagraph"/>
+        <w:rPr>
+          <w:sz w:val="20"/>
+          <w:szCs w:val="20"/>
+        </w:rPr>
+      </w:pPr>
+      <w:r>
+        <w:rPr>
+          <w:sz w:val="20"/>
+          <w:szCs w:val="20"/>
+        </w:rPr>
+        <w:t>SPV_AMD_anisotropic_lod_compensation</w:t>
+      </w:r>
+    </w:p>
+    <w:p>
+      <w:pPr>
+        <w:pStyle w:val="ListParagraph"/>
+        <w:rPr>
+          <w:sz w:val="20"/>
+          <w:szCs w:val="20"/>
+        </w:rPr>
+      </w:pPr>
+      <w:r>
+        <w:rPr>
+          <w:sz w:val="20"/>
+          <w:szCs w:val="20"/>
+        </w:rPr>
+        <w:t>SPV_ARB_shader_ballot</w:t>
+      </w:r>
+    </w:p>
+    <w:p>
+      <w:pPr>
+        <w:pStyle w:val="ListParagraph"/>
+        <w:rPr>
+          <w:sz w:val="20"/>
+          <w:szCs w:val="20"/>
+        </w:rPr>
+      </w:pPr>
+      <w:r>
+        <w:rPr>
+          <w:sz w:val="20"/>
+          <w:szCs w:val="20"/>
+        </w:rPr>
+        <w:t>SPV_GOOGLE_decorate_string</w:t>
+      </w:r>
+    </w:p>
+    <w:p>
+      <w:pPr>
+        <w:pStyle w:val="ListParagraph"/>
+        <w:rPr>
+          <w:sz w:val="20"/>
+          <w:szCs w:val="20"/>
+        </w:rPr>
+      </w:pPr>
+      <w:r>
+        <w:rPr>
+          <w:sz w:val="20"/>
+          <w:szCs w:val="20"/>
+        </w:rPr>
+        <w:t>SPV_GOOGLE_hlsl_functionality1</w:t>
+      </w:r>
+    </w:p>
+    <w:p>
+      <w:pPr>
+        <w:pStyle w:val="ListParagraph"/>
+        <w:rPr>
+          <w:sz w:val="20"/>
+          <w:szCs w:val="20"/>
+        </w:rPr>
+      </w:pPr>
+      <w:r>
+        <w:rPr>
+          <w:sz w:val="20"/>
+          <w:szCs w:val="20"/>
+        </w:rPr>
+        <w:t>SPV_GOOGLE_user_type</w:t>
+      </w:r>
+    </w:p>
+    <w:p>
+      <w:pPr>
+        <w:pStyle w:val="ListParagraph"/>
+        <w:rPr>
+          <w:sz w:val="20"/>
+          <w:szCs w:val="20"/>
+        </w:rPr>
+      </w:pPr>
+      <w:r>
+        <w:rPr>
+          <w:sz w:val="20"/>
+          <w:szCs w:val="20"/>
+        </w:rPr>
+        <w:t>SPV_KHR_ray_tracing</w:t>
+      </w:r>
+    </w:p>
+    <w:p>
+      <w:pPr>
+        <w:pStyle w:val="ListParagraph"/>
+        <w:rPr>
+          <w:sz w:val="20"/>
+          <w:szCs w:val="20"/>
+        </w:rPr>
+      </w:pPr>
+      <w:r>
+        <w:rPr>
+          <w:sz w:val="20"/>
+          <w:szCs w:val="20"/>
+        </w:rPr>
+        <w:t>SPV_KHR_ray_query</w:t>
+      </w:r>
+    </w:p>
+    <w:p>
+      <w:pPr>
+        <w:pStyle w:val="Heading2"/>
+      </w:pPr>
+      <w:r>
+        <w:t>GUI Application</w:t>
       </w:r>
     </w:p>
     <w:p>
@@ -612,142 +3464,7 @@
           <w:sz w:val="20"/>
           <w:szCs w:val="20"/>
         </w:rPr>
-        <w:t>Cycle estimate for certain VALU instructions appears as “Varies” instead of 4.</w:t>
-      </w:r>
-    </w:p>
-    <w:p>
-      <w:pPr>
-        <w:pStyle w:val="Heading2"/>
-      </w:pPr>
-      <w:r>
-        <w:t>OpenGL (opengl mode)</w:t>
-      </w:r>
-    </w:p>
-    <w:p>
-      <w:pPr>
-        <w:spacing w:after="9" w:line="247" w:lineRule="auto"/>
-        <w:rPr>
-          <w:sz w:val="20"/>
-          <w:szCs w:val="20"/>
-        </w:rPr>
-      </w:pPr>
-      <w:r>
-        <w:rPr>
-          <w:sz w:val="20"/>
-          <w:szCs w:val="20"/>
-        </w:rPr>
-        <w:t xml:space="preserve">Resource usage statistics for OpenGL mode only displays usage of SGPRs and VGPRs. </w:t>
-      </w:r>
-    </w:p>
-    <w:p>
-      <w:pPr>
-        <w:spacing w:after="9" w:line="247" w:lineRule="auto"/>
-        <w:rPr>
-          <w:sz w:val="20"/>
-          <w:szCs w:val="20"/>
-        </w:rPr>
-      </w:pPr>
-    </w:p>
-    <w:p>
-      <w:pPr>
-        <w:pStyle w:val="Heading2"/>
-      </w:pPr>
-      <w:r>
-        <w:t>DirectX</w:t>
-      </w:r>
-      <w:r>
-        <w:rPr>
-          <w:b/>
-          <w:bCs/>
-          <w:sz w:val="20"/>
-          <w:szCs w:val="20"/>
-        </w:rPr>
-        <w:t xml:space="preserve"> </w:t>
-      </w:r>
-      <w:r>
-        <w:t>12</w:t>
-      </w:r>
-      <w:r>
-        <w:t xml:space="preserve"> (dx12 mode)</w:t>
-      </w:r>
-    </w:p>
-    <w:p>
-      <w:pPr>
-        <w:spacing w:after="9" w:line="247" w:lineRule="auto"/>
-        <w:rPr>
-          <w:sz w:val="20"/>
-          <w:szCs w:val="20"/>
-        </w:rPr>
-      </w:pPr>
-      <w:r>
-        <w:rPr>
-          <w:sz w:val="20"/>
-          <w:szCs w:val="20"/>
-        </w:rPr>
-        <w:t xml:space="preserve">Live register analysis &amp; CFG generation requires using the </w:t>
-      </w:r>
-      <w:r>
-        <w:rPr>
-          <w:sz w:val="20"/>
-          <w:szCs w:val="20"/>
-        </w:rPr>
-        <w:t>--</w:t>
-      </w:r>
-      <w:r>
-        <w:rPr>
-          <w:sz w:val="20"/>
-          <w:szCs w:val="20"/>
-        </w:rPr>
-        <w:t xml:space="preserve">isa option to generate ISA disassembly. </w:t>
-      </w:r>
-    </w:p>
-    <w:p>
-      <w:pPr>
-        <w:pStyle w:val="Heading2"/>
-      </w:pPr>
-      <w:r>
-        <w:lastRenderedPageBreak/>
-        <w:t>DXR mode (-s dxr)</w:t>
-      </w:r>
-    </w:p>
-    <w:p>
-      <w:pPr>
-        <w:spacing w:after="9" w:line="244" w:lineRule="auto"/>
-        <w:rPr>
-          <w:sz w:val="20"/>
-          <w:szCs w:val="20"/>
-        </w:rPr>
-      </w:pPr>
-      <w:r>
-        <w:rPr>
-          <w:sz w:val="20"/>
-          <w:szCs w:val="20"/>
-        </w:rPr>
-        <w:t xml:space="preserve">In Pipeline mode, pipeline binary extraction is not supported when more than a single pipeline is generated. </w:t>
-      </w:r>
-    </w:p>
-    <w:p/>
-    <w:p>
-      <w:pPr>
-        <w:pStyle w:val="Heading2"/>
-      </w:pPr>
-      <w:r>
-        <w:t>Vulkan offline (vk-offline, vk-spv-offline, vk-spv-txt-offline modes)</w:t>
-      </w:r>
-    </w:p>
-    <w:p>
-      <w:pPr>
-        <w:rPr>
-          <w:sz w:val="20"/>
-          <w:szCs w:val="20"/>
-        </w:rPr>
-      </w:pPr>
-      <w:r>
-        <w:rPr>
-          <w:sz w:val="20"/>
-          <w:szCs w:val="20"/>
-        </w:rPr>
-        <w:t xml:space="preserve">SPIR-V support limitations:  </w:t>
+        <w:t>“Correlation Disabled” notification in the source code editor is not being saved for projects after they were closed.</w:t>
       </w:r>
     </w:p>
     <w:p>
@@ -755,7 +3472,7 @@
         <w:pStyle w:val="ListParagraph"/>
         <w:numPr>
           <w:ilvl w:val="0"/>
-          <w:numId w:val="5"/>
+          <w:numId w:val="1"/>
         </w:numPr>
         <w:rPr>
           <w:sz w:val="20"/>
@@ -767,7 +3484,7 @@
           <w:sz w:val="20"/>
           <w:szCs w:val="20"/>
         </w:rPr>
-        <w:t>The following capabilities, which are defined in the SPIR-V spec, are currently not supported:</w:t>
+        <w:t xml:space="preserve">Certain SALU instructions are being misclassified as VALU instructions.  </w:t>
       </w:r>
     </w:p>
     <w:p>
@@ -779,1088 +3496,6 @@
           <w:szCs w:val="20"/>
         </w:rPr>
       </w:pPr>
-      <w:r>
-        <w:rPr>
-          <w:sz w:val="20"/>
-          <w:szCs w:val="20"/>
-        </w:rPr>
-        <w:t xml:space="preserve">CapabilityGroupNonUniformClustered, </w:t>
-      </w:r>
-    </w:p>
-    <w:p>
-      <w:pPr>
-        <w:pStyle w:val="ListParagraph"/>
-        <w:ind w:left="1440"/>
-        <w:rPr>
-          <w:sz w:val="20"/>
-          <w:szCs w:val="20"/>
-        </w:rPr>
-      </w:pPr>
-      <w:r>
-        <w:rPr>
-          <w:sz w:val="20"/>
-          <w:szCs w:val="20"/>
-        </w:rPr>
-        <w:t xml:space="preserve">CapabilityStoragePushConstant16, </w:t>
-      </w:r>
-    </w:p>
-    <w:p>
-      <w:pPr>
-        <w:pStyle w:val="ListParagraph"/>
-        <w:ind w:left="1440"/>
-        <w:rPr>
-          <w:sz w:val="20"/>
-          <w:szCs w:val="20"/>
-        </w:rPr>
-      </w:pPr>
-      <w:r>
-        <w:rPr>
-          <w:sz w:val="20"/>
-          <w:szCs w:val="20"/>
-        </w:rPr>
-        <w:t xml:space="preserve">CapabilityStoragePushConstant8, </w:t>
-      </w:r>
-    </w:p>
-    <w:p>
-      <w:pPr>
-        <w:pStyle w:val="ListParagraph"/>
-        <w:ind w:left="1440"/>
-        <w:rPr>
-          <w:sz w:val="20"/>
-          <w:szCs w:val="20"/>
-        </w:rPr>
-      </w:pPr>
-      <w:r>
-        <w:rPr>
-          <w:sz w:val="20"/>
-          <w:szCs w:val="20"/>
-        </w:rPr>
-        <w:t xml:space="preserve">CapabilityInputAttachmentArrayNonUniformIndexingEXT </w:t>
-      </w:r>
-    </w:p>
-    <w:p>
-      <w:pPr>
-        <w:pStyle w:val="ListParagraph"/>
-        <w:ind w:left="1440"/>
-        <w:rPr>
-          <w:sz w:val="20"/>
-          <w:szCs w:val="20"/>
-        </w:rPr>
-      </w:pPr>
-      <w:r>
-        <w:rPr>
-          <w:sz w:val="20"/>
-          <w:szCs w:val="20"/>
-        </w:rPr>
-        <w:t xml:space="preserve">CapabilityAddresses </w:t>
-      </w:r>
-    </w:p>
-    <w:p>
-      <w:pPr>
-        <w:pStyle w:val="ListParagraph"/>
-        <w:ind w:left="1440"/>
-        <w:rPr>
-          <w:sz w:val="20"/>
-          <w:szCs w:val="20"/>
-        </w:rPr>
-      </w:pPr>
-      <w:r>
-        <w:rPr>
-          <w:sz w:val="20"/>
-          <w:szCs w:val="20"/>
-        </w:rPr>
-        <w:t xml:space="preserve">CapabilityLinkage </w:t>
-      </w:r>
-    </w:p>
-    <w:p>
-      <w:pPr>
-        <w:pStyle w:val="ListParagraph"/>
-        <w:ind w:left="1440"/>
-        <w:rPr>
-          <w:sz w:val="20"/>
-          <w:szCs w:val="20"/>
-        </w:rPr>
-      </w:pPr>
-      <w:r>
-        <w:rPr>
-          <w:sz w:val="20"/>
-          <w:szCs w:val="20"/>
-        </w:rPr>
-        <w:t xml:space="preserve">CapabilityKernel </w:t>
-      </w:r>
-    </w:p>
-    <w:p>
-      <w:pPr>
-        <w:pStyle w:val="ListParagraph"/>
-        <w:ind w:left="1440"/>
-        <w:rPr>
-          <w:sz w:val="20"/>
-          <w:szCs w:val="20"/>
-        </w:rPr>
-      </w:pPr>
-      <w:r>
-        <w:rPr>
-          <w:sz w:val="20"/>
-          <w:szCs w:val="20"/>
-        </w:rPr>
-        <w:t xml:space="preserve">CapabilityVector16 </w:t>
-      </w:r>
-    </w:p>
-    <w:p>
-      <w:pPr>
-        <w:pStyle w:val="ListParagraph"/>
-        <w:ind w:left="1440"/>
-        <w:rPr>
-          <w:sz w:val="20"/>
-          <w:szCs w:val="20"/>
-        </w:rPr>
-      </w:pPr>
-      <w:r>
-        <w:rPr>
-          <w:sz w:val="20"/>
-          <w:szCs w:val="20"/>
-        </w:rPr>
-        <w:t xml:space="preserve">CapabilityFloat16Buffer </w:t>
-      </w:r>
-    </w:p>
-    <w:p>
-      <w:pPr>
-        <w:pStyle w:val="ListParagraph"/>
-        <w:ind w:left="1440"/>
-        <w:rPr>
-          <w:sz w:val="20"/>
-          <w:szCs w:val="20"/>
-        </w:rPr>
-      </w:pPr>
-      <w:r>
-        <w:rPr>
-          <w:sz w:val="20"/>
-          <w:szCs w:val="20"/>
-        </w:rPr>
-        <w:t xml:space="preserve">CapabilityInt64Atomics </w:t>
-      </w:r>
-    </w:p>
-    <w:p>
-      <w:pPr>
-        <w:pStyle w:val="ListParagraph"/>
-        <w:ind w:left="1440"/>
-        <w:rPr>
-          <w:sz w:val="20"/>
-          <w:szCs w:val="20"/>
-        </w:rPr>
-      </w:pPr>
-      <w:r>
-        <w:rPr>
-          <w:sz w:val="20"/>
-          <w:szCs w:val="20"/>
-        </w:rPr>
-        <w:t xml:space="preserve">CapabilityImageBasic </w:t>
-      </w:r>
-    </w:p>
-    <w:p>
-      <w:pPr>
-        <w:pStyle w:val="ListParagraph"/>
-        <w:ind w:left="1440"/>
-        <w:rPr>
-          <w:sz w:val="20"/>
-          <w:szCs w:val="20"/>
-        </w:rPr>
-      </w:pPr>
-      <w:r>
-        <w:rPr>
-          <w:sz w:val="20"/>
-          <w:szCs w:val="20"/>
-        </w:rPr>
-        <w:t xml:space="preserve">CapabilityImageReadWrite </w:t>
-      </w:r>
-    </w:p>
-    <w:p>
-      <w:pPr>
-        <w:pStyle w:val="ListParagraph"/>
-        <w:ind w:left="1440"/>
-        <w:rPr>
-          <w:sz w:val="20"/>
-          <w:szCs w:val="20"/>
-        </w:rPr>
-      </w:pPr>
-      <w:r>
-        <w:rPr>
-          <w:sz w:val="20"/>
-          <w:szCs w:val="20"/>
-        </w:rPr>
-        <w:t xml:space="preserve">CapabilityImageMipmap </w:t>
-      </w:r>
-    </w:p>
-    <w:p>
-      <w:pPr>
-        <w:pStyle w:val="ListParagraph"/>
-        <w:ind w:left="1440"/>
-        <w:rPr>
-          <w:sz w:val="20"/>
-          <w:szCs w:val="20"/>
-        </w:rPr>
-      </w:pPr>
-      <w:r>
-        <w:rPr>
-          <w:sz w:val="20"/>
-          <w:szCs w:val="20"/>
-        </w:rPr>
-        <w:t xml:space="preserve">CapabilityPipes </w:t>
-      </w:r>
-    </w:p>
-    <w:p>
-      <w:pPr>
-        <w:pStyle w:val="ListParagraph"/>
-        <w:ind w:left="1440"/>
-        <w:rPr>
-          <w:sz w:val="20"/>
-          <w:szCs w:val="20"/>
-        </w:rPr>
-      </w:pPr>
-      <w:r>
-        <w:rPr>
-          <w:sz w:val="20"/>
-          <w:szCs w:val="20"/>
-        </w:rPr>
-        <w:t xml:space="preserve">CapabilityDeviceEnqueue </w:t>
-      </w:r>
-    </w:p>
-    <w:p>
-      <w:pPr>
-        <w:pStyle w:val="ListParagraph"/>
-        <w:ind w:left="1440"/>
-        <w:rPr>
-          <w:sz w:val="20"/>
-          <w:szCs w:val="20"/>
-        </w:rPr>
-      </w:pPr>
-      <w:r>
-        <w:rPr>
-          <w:sz w:val="20"/>
-          <w:szCs w:val="20"/>
-        </w:rPr>
-        <w:t xml:space="preserve">CapabilityLiteralSampler </w:t>
-      </w:r>
-    </w:p>
-    <w:p>
-      <w:pPr>
-        <w:pStyle w:val="ListParagraph"/>
-        <w:ind w:left="1440"/>
-        <w:rPr>
-          <w:sz w:val="20"/>
-          <w:szCs w:val="20"/>
-        </w:rPr>
-      </w:pPr>
-      <w:r>
-        <w:rPr>
-          <w:sz w:val="20"/>
-          <w:szCs w:val="20"/>
-        </w:rPr>
-        <w:t xml:space="preserve">CapabilityGenericPointer </w:t>
-      </w:r>
-    </w:p>
-    <w:p>
-      <w:pPr>
-        <w:pStyle w:val="ListParagraph"/>
-        <w:ind w:left="1440"/>
-        <w:rPr>
-          <w:sz w:val="20"/>
-          <w:szCs w:val="20"/>
-        </w:rPr>
-      </w:pPr>
-      <w:r>
-        <w:rPr>
-          <w:sz w:val="20"/>
-          <w:szCs w:val="20"/>
-        </w:rPr>
-        <w:t xml:space="preserve">CapabilityFragmentDensityEXT </w:t>
-      </w:r>
-    </w:p>
-    <w:p>
-      <w:pPr>
-        <w:pStyle w:val="ListParagraph"/>
-        <w:ind w:left="1440"/>
-        <w:rPr>
-          <w:sz w:val="20"/>
-          <w:szCs w:val="20"/>
-        </w:rPr>
-      </w:pPr>
-      <w:r>
-        <w:rPr>
-          <w:sz w:val="20"/>
-          <w:szCs w:val="20"/>
-        </w:rPr>
-        <w:t xml:space="preserve">CapabilityPhysicalStorageBufferAddressesEXT </w:t>
-      </w:r>
-    </w:p>
-    <w:p>
-      <w:pPr>
-        <w:pStyle w:val="ListParagraph"/>
-        <w:ind w:left="1440"/>
-        <w:rPr>
-          <w:sz w:val="20"/>
-          <w:szCs w:val="20"/>
-        </w:rPr>
-      </w:pPr>
-      <w:r>
-        <w:rPr>
-          <w:sz w:val="20"/>
-          <w:szCs w:val="20"/>
-        </w:rPr>
-        <w:t xml:space="preserve">CapabilitySampleMaskOverrideCoverageNV     </w:t>
-      </w:r>
-    </w:p>
-    <w:p>
-      <w:pPr>
-        <w:pStyle w:val="ListParagraph"/>
-        <w:ind w:left="1440"/>
-        <w:rPr>
-          <w:sz w:val="20"/>
-          <w:szCs w:val="20"/>
-        </w:rPr>
-      </w:pPr>
-      <w:r>
-        <w:rPr>
-          <w:sz w:val="20"/>
-          <w:szCs w:val="20"/>
-        </w:rPr>
-        <w:t xml:space="preserve">CapabilityGeometryShaderPassthroughNV </w:t>
-      </w:r>
-    </w:p>
-    <w:p>
-      <w:pPr>
-        <w:pStyle w:val="ListParagraph"/>
-        <w:ind w:left="1440"/>
-        <w:rPr>
-          <w:sz w:val="20"/>
-          <w:szCs w:val="20"/>
-        </w:rPr>
-      </w:pPr>
-      <w:r>
-        <w:rPr>
-          <w:sz w:val="20"/>
-          <w:szCs w:val="20"/>
-        </w:rPr>
-        <w:t xml:space="preserve">CapabilityShaderViewportIndexLayerNV </w:t>
-      </w:r>
-    </w:p>
-    <w:p>
-      <w:pPr>
-        <w:pStyle w:val="ListParagraph"/>
-        <w:ind w:left="1440"/>
-        <w:rPr>
-          <w:sz w:val="20"/>
-          <w:szCs w:val="20"/>
-        </w:rPr>
-      </w:pPr>
-      <w:r>
-        <w:rPr>
-          <w:sz w:val="20"/>
-          <w:szCs w:val="20"/>
-        </w:rPr>
-        <w:t xml:space="preserve">CapabilityShaderViewportMaskNV </w:t>
-      </w:r>
-    </w:p>
-    <w:p>
-      <w:pPr>
-        <w:pStyle w:val="ListParagraph"/>
-        <w:ind w:left="1440"/>
-        <w:rPr>
-          <w:sz w:val="20"/>
-          <w:szCs w:val="20"/>
-        </w:rPr>
-      </w:pPr>
-      <w:r>
-        <w:rPr>
-          <w:sz w:val="20"/>
-          <w:szCs w:val="20"/>
-        </w:rPr>
-        <w:t xml:space="preserve">CapabilityShaderStereoViewNV </w:t>
-      </w:r>
-    </w:p>
-    <w:p>
-      <w:pPr>
-        <w:pStyle w:val="ListParagraph"/>
-        <w:ind w:left="1440"/>
-        <w:rPr>
-          <w:sz w:val="20"/>
-          <w:szCs w:val="20"/>
-        </w:rPr>
-      </w:pPr>
-      <w:r>
-        <w:rPr>
-          <w:sz w:val="20"/>
-          <w:szCs w:val="20"/>
-        </w:rPr>
-        <w:t xml:space="preserve">CapabilityPerViewAttributesNV </w:t>
-      </w:r>
-    </w:p>
-    <w:p>
-      <w:pPr>
-        <w:pStyle w:val="ListParagraph"/>
-        <w:ind w:left="1440"/>
-        <w:rPr>
-          <w:sz w:val="20"/>
-          <w:szCs w:val="20"/>
-        </w:rPr>
-      </w:pPr>
-      <w:r>
-        <w:rPr>
-          <w:sz w:val="20"/>
-          <w:szCs w:val="20"/>
-        </w:rPr>
-        <w:t xml:space="preserve">CapabilityMeshShadingNV </w:t>
-      </w:r>
-    </w:p>
-    <w:p>
-      <w:pPr>
-        <w:pStyle w:val="ListParagraph"/>
-        <w:ind w:left="1440"/>
-        <w:rPr>
-          <w:sz w:val="20"/>
-          <w:szCs w:val="20"/>
-        </w:rPr>
-      </w:pPr>
-      <w:r>
-        <w:rPr>
-          <w:sz w:val="20"/>
-          <w:szCs w:val="20"/>
-        </w:rPr>
-        <w:t xml:space="preserve">CapabilityImageFootprintNV </w:t>
-      </w:r>
-    </w:p>
-    <w:p>
-      <w:pPr>
-        <w:pStyle w:val="ListParagraph"/>
-        <w:ind w:left="1440"/>
-        <w:rPr>
-          <w:sz w:val="20"/>
-          <w:szCs w:val="20"/>
-        </w:rPr>
-      </w:pPr>
-      <w:r>
-        <w:rPr>
-          <w:sz w:val="20"/>
-          <w:szCs w:val="20"/>
-        </w:rPr>
-        <w:t xml:space="preserve">CapabilityFragmentBarycentricNV </w:t>
-      </w:r>
-    </w:p>
-    <w:p>
-      <w:pPr>
-        <w:pStyle w:val="ListParagraph"/>
-        <w:ind w:left="1440"/>
-        <w:rPr>
-          <w:sz w:val="20"/>
-          <w:szCs w:val="20"/>
-        </w:rPr>
-      </w:pPr>
-      <w:r>
-        <w:rPr>
-          <w:sz w:val="20"/>
-          <w:szCs w:val="20"/>
-        </w:rPr>
-        <w:t xml:space="preserve">CapabilityComputeDerivativeGroupQuadsNV </w:t>
-      </w:r>
-    </w:p>
-    <w:p>
-      <w:pPr>
-        <w:pStyle w:val="ListParagraph"/>
-        <w:ind w:left="1440"/>
-        <w:rPr>
-          <w:sz w:val="20"/>
-          <w:szCs w:val="20"/>
-        </w:rPr>
-      </w:pPr>
-      <w:r>
-        <w:rPr>
-          <w:sz w:val="20"/>
-          <w:szCs w:val="20"/>
-        </w:rPr>
-        <w:t xml:space="preserve">CapabilityShadingRateNV </w:t>
-      </w:r>
-    </w:p>
-    <w:p>
-      <w:pPr>
-        <w:pStyle w:val="ListParagraph"/>
-        <w:ind w:left="1440"/>
-        <w:rPr>
-          <w:sz w:val="20"/>
-          <w:szCs w:val="20"/>
-        </w:rPr>
-      </w:pPr>
-      <w:r>
-        <w:rPr>
-          <w:sz w:val="20"/>
-          <w:szCs w:val="20"/>
-        </w:rPr>
-        <w:t xml:space="preserve">CapabilityGroupNonUniformPartitionedNV </w:t>
-      </w:r>
-    </w:p>
-    <w:p>
-      <w:pPr>
-        <w:pStyle w:val="ListParagraph"/>
-        <w:ind w:left="1440"/>
-        <w:rPr>
-          <w:sz w:val="20"/>
-          <w:szCs w:val="20"/>
-        </w:rPr>
-      </w:pPr>
-      <w:r>
-        <w:rPr>
-          <w:sz w:val="20"/>
-          <w:szCs w:val="20"/>
-        </w:rPr>
-        <w:t xml:space="preserve">CapabilityRayTracingNV </w:t>
-      </w:r>
-    </w:p>
-    <w:p>
-      <w:pPr>
-        <w:pStyle w:val="ListParagraph"/>
-        <w:ind w:left="1440"/>
-        <w:rPr>
-          <w:sz w:val="20"/>
-          <w:szCs w:val="20"/>
-        </w:rPr>
-      </w:pPr>
-      <w:r>
-        <w:rPr>
-          <w:sz w:val="20"/>
-          <w:szCs w:val="20"/>
-        </w:rPr>
-        <w:t xml:space="preserve">CapabilityComputeDerivativeGroupLinearNV </w:t>
-      </w:r>
-    </w:p>
-    <w:p>
-      <w:pPr>
-        <w:pStyle w:val="ListParagraph"/>
-        <w:ind w:left="1440"/>
-        <w:rPr>
-          <w:sz w:val="20"/>
-          <w:szCs w:val="20"/>
-        </w:rPr>
-      </w:pPr>
-      <w:r>
-        <w:rPr>
-          <w:sz w:val="20"/>
-          <w:szCs w:val="20"/>
-        </w:rPr>
-        <w:t xml:space="preserve">CapabilitySubgroupShuffleINTEL </w:t>
-      </w:r>
-    </w:p>
-    <w:p>
-      <w:pPr>
-        <w:pStyle w:val="ListParagraph"/>
-        <w:ind w:left="1440"/>
-        <w:rPr>
-          <w:sz w:val="20"/>
-          <w:szCs w:val="20"/>
-        </w:rPr>
-      </w:pPr>
-      <w:r>
-        <w:rPr>
-          <w:sz w:val="20"/>
-          <w:szCs w:val="20"/>
-        </w:rPr>
-        <w:t xml:space="preserve">CapabilitySubgroupBufferBlockIOINTEL </w:t>
-      </w:r>
-    </w:p>
-    <w:p>
-      <w:pPr>
-        <w:pStyle w:val="ListParagraph"/>
-        <w:ind w:left="1440"/>
-        <w:rPr>
-          <w:sz w:val="20"/>
-          <w:szCs w:val="20"/>
-        </w:rPr>
-      </w:pPr>
-      <w:r>
-        <w:rPr>
-          <w:sz w:val="20"/>
-          <w:szCs w:val="20"/>
-        </w:rPr>
-        <w:t>CapabilitySubgroupImageBlockIOINTEL</w:t>
-      </w:r>
-    </w:p>
-    <w:p>
-      <w:pPr>
-        <w:pStyle w:val="ListParagraph"/>
-        <w:numPr>
-          <w:ilvl w:val="0"/>
-          <w:numId w:val="5"/>
-        </w:numPr>
-        <w:rPr>
-          <w:sz w:val="20"/>
-          <w:szCs w:val="20"/>
-        </w:rPr>
-      </w:pPr>
-      <w:r>
-        <w:rPr>
-          <w:sz w:val="20"/>
-          <w:szCs w:val="20"/>
-        </w:rPr>
-        <w:t xml:space="preserve">SPIR-V modes currently only support the following extensions:  </w:t>
-      </w:r>
-    </w:p>
-    <w:p>
-      <w:pPr>
-        <w:pStyle w:val="ListParagraph"/>
-        <w:ind w:left="1440"/>
-        <w:rPr>
-          <w:sz w:val="20"/>
-          <w:szCs w:val="20"/>
-        </w:rPr>
-      </w:pPr>
-      <w:r>
-        <w:rPr>
-          <w:sz w:val="20"/>
-          <w:szCs w:val="20"/>
-        </w:rPr>
-        <w:t xml:space="preserve">SPV_KHR_post_depth_coverage </w:t>
-      </w:r>
-    </w:p>
-    <w:p>
-      <w:pPr>
-        <w:pStyle w:val="ListParagraph"/>
-        <w:ind w:left="1440"/>
-        <w:rPr>
-          <w:sz w:val="20"/>
-          <w:szCs w:val="20"/>
-        </w:rPr>
-      </w:pPr>
-      <w:r>
-        <w:rPr>
-          <w:sz w:val="20"/>
-          <w:szCs w:val="20"/>
-        </w:rPr>
-        <w:t xml:space="preserve">SPV_KHR_shader_ballot </w:t>
-      </w:r>
-    </w:p>
-    <w:p>
-      <w:pPr>
-        <w:pStyle w:val="ListParagraph"/>
-        <w:ind w:left="1440"/>
-        <w:rPr>
-          <w:sz w:val="20"/>
-          <w:szCs w:val="20"/>
-        </w:rPr>
-      </w:pPr>
-      <w:r>
-        <w:rPr>
-          <w:sz w:val="20"/>
-          <w:szCs w:val="20"/>
-        </w:rPr>
-        <w:t xml:space="preserve">SPV_KHR_subgroup_vote </w:t>
-      </w:r>
-    </w:p>
-    <w:p>
-      <w:pPr>
-        <w:pStyle w:val="ListParagraph"/>
-        <w:ind w:left="1440"/>
-        <w:rPr>
-          <w:sz w:val="20"/>
-          <w:szCs w:val="20"/>
-        </w:rPr>
-      </w:pPr>
-      <w:r>
-        <w:rPr>
-          <w:sz w:val="20"/>
-          <w:szCs w:val="20"/>
-        </w:rPr>
-        <w:t xml:space="preserve">SPV_KHR_device_group </w:t>
-      </w:r>
-    </w:p>
-    <w:p>
-      <w:pPr>
-        <w:pStyle w:val="ListParagraph"/>
-        <w:ind w:left="1440"/>
-        <w:rPr>
-          <w:sz w:val="20"/>
-          <w:szCs w:val="20"/>
-        </w:rPr>
-      </w:pPr>
-      <w:r>
-        <w:rPr>
-          <w:sz w:val="20"/>
-          <w:szCs w:val="20"/>
-        </w:rPr>
-        <w:lastRenderedPageBreak/>
-        <w:t xml:space="preserve">SPV_KHR_multiview </w:t>
-      </w:r>
-    </w:p>
-    <w:p>
-      <w:pPr>
-        <w:pStyle w:val="ListParagraph"/>
-        <w:ind w:left="1440"/>
-        <w:rPr>
-          <w:sz w:val="20"/>
-          <w:szCs w:val="20"/>
-        </w:rPr>
-      </w:pPr>
-      <w:r>
-        <w:rPr>
-          <w:sz w:val="20"/>
-          <w:szCs w:val="20"/>
-        </w:rPr>
-        <w:t xml:space="preserve">SPV_KHR_shader_draw_parameters </w:t>
-      </w:r>
-    </w:p>
-    <w:p>
-      <w:pPr>
-        <w:pStyle w:val="ListParagraph"/>
-        <w:ind w:left="1440"/>
-        <w:rPr>
-          <w:sz w:val="20"/>
-          <w:szCs w:val="20"/>
-        </w:rPr>
-      </w:pPr>
-      <w:r>
-        <w:rPr>
-          <w:sz w:val="20"/>
-          <w:szCs w:val="20"/>
-        </w:rPr>
-        <w:t xml:space="preserve">SPV_KHR_16bit_storage </w:t>
-      </w:r>
-    </w:p>
-    <w:p>
-      <w:pPr>
-        <w:pStyle w:val="ListParagraph"/>
-        <w:ind w:left="1440"/>
-        <w:rPr>
-          <w:sz w:val="20"/>
-          <w:szCs w:val="20"/>
-        </w:rPr>
-      </w:pPr>
-      <w:r>
-        <w:rPr>
-          <w:sz w:val="20"/>
-          <w:szCs w:val="20"/>
-        </w:rPr>
-        <w:t xml:space="preserve">SPV_KHR_storage_buffer_storage_class </w:t>
-      </w:r>
-    </w:p>
-    <w:p>
-      <w:pPr>
-        <w:pStyle w:val="ListParagraph"/>
-        <w:ind w:left="1440"/>
-        <w:rPr>
-          <w:sz w:val="20"/>
-          <w:szCs w:val="20"/>
-        </w:rPr>
-      </w:pPr>
-      <w:r>
-        <w:rPr>
-          <w:sz w:val="20"/>
-          <w:szCs w:val="20"/>
-        </w:rPr>
-        <w:t xml:space="preserve">SPV_KHR_8bit_storage </w:t>
-      </w:r>
-    </w:p>
-    <w:p>
-      <w:pPr>
-        <w:pStyle w:val="ListParagraph"/>
-        <w:ind w:left="1440"/>
-        <w:rPr>
-          <w:sz w:val="20"/>
-          <w:szCs w:val="20"/>
-        </w:rPr>
-      </w:pPr>
-      <w:r>
-        <w:rPr>
-          <w:sz w:val="20"/>
-          <w:szCs w:val="20"/>
-        </w:rPr>
-        <w:t xml:space="preserve">SPV_EXT_nonuniform_qualifier </w:t>
-      </w:r>
-    </w:p>
-    <w:p>
-      <w:pPr>
-        <w:pStyle w:val="ListParagraph"/>
-        <w:ind w:left="1440"/>
-        <w:rPr>
-          <w:sz w:val="20"/>
-          <w:szCs w:val="20"/>
-        </w:rPr>
-      </w:pPr>
-      <w:r>
-        <w:rPr>
-          <w:sz w:val="20"/>
-          <w:szCs w:val="20"/>
-        </w:rPr>
-        <w:t xml:space="preserve">SPV_EXT_shader_stencil_export </w:t>
-      </w:r>
-    </w:p>
-    <w:p>
-      <w:pPr>
-        <w:pStyle w:val="ListParagraph"/>
-        <w:ind w:left="1440"/>
-        <w:rPr>
-          <w:sz w:val="20"/>
-          <w:szCs w:val="20"/>
-        </w:rPr>
-      </w:pPr>
-      <w:r>
-        <w:rPr>
-          <w:sz w:val="20"/>
-          <w:szCs w:val="20"/>
-        </w:rPr>
-        <w:t xml:space="preserve">SPV_EXT_shader_viewport_index_layer </w:t>
-      </w:r>
-    </w:p>
-    <w:p>
-      <w:pPr>
-        <w:pStyle w:val="ListParagraph"/>
-        <w:ind w:left="1440"/>
-        <w:rPr>
-          <w:sz w:val="20"/>
-          <w:szCs w:val="20"/>
-        </w:rPr>
-      </w:pPr>
-      <w:r>
-        <w:rPr>
-          <w:sz w:val="20"/>
-          <w:szCs w:val="20"/>
-        </w:rPr>
-        <w:t xml:space="preserve">SPV_AMD_shader_ballot </w:t>
-      </w:r>
-    </w:p>
-    <w:p>
-      <w:pPr>
-        <w:pStyle w:val="ListParagraph"/>
-        <w:ind w:left="1440"/>
-        <w:rPr>
-          <w:sz w:val="20"/>
-          <w:szCs w:val="20"/>
-        </w:rPr>
-      </w:pPr>
-      <w:r>
-        <w:rPr>
-          <w:sz w:val="20"/>
-          <w:szCs w:val="20"/>
-        </w:rPr>
-        <w:t xml:space="preserve">SPV_AMD_shader_trinary_minmax </w:t>
-      </w:r>
-    </w:p>
-    <w:p>
-      <w:pPr>
-        <w:pStyle w:val="ListParagraph"/>
-        <w:ind w:left="1440"/>
-        <w:rPr>
-          <w:sz w:val="20"/>
-          <w:szCs w:val="20"/>
-        </w:rPr>
-      </w:pPr>
-      <w:r>
-        <w:rPr>
-          <w:sz w:val="20"/>
-          <w:szCs w:val="20"/>
-        </w:rPr>
-        <w:t xml:space="preserve">SPV_AMD_shader_explicit_vertex_parameter </w:t>
-      </w:r>
-    </w:p>
-    <w:p>
-      <w:pPr>
-        <w:pStyle w:val="ListParagraph"/>
-        <w:ind w:left="1440"/>
-        <w:rPr>
-          <w:sz w:val="20"/>
-          <w:szCs w:val="20"/>
-        </w:rPr>
-      </w:pPr>
-      <w:r>
-        <w:rPr>
-          <w:sz w:val="20"/>
-          <w:szCs w:val="20"/>
-        </w:rPr>
-        <w:t xml:space="preserve">SPV_AMD_gcn_shader </w:t>
-      </w:r>
-    </w:p>
-    <w:p>
-      <w:pPr>
-        <w:pStyle w:val="ListParagraph"/>
-        <w:ind w:left="1440"/>
-        <w:rPr>
-          <w:sz w:val="20"/>
-          <w:szCs w:val="20"/>
-        </w:rPr>
-      </w:pPr>
-      <w:r>
-        <w:rPr>
-          <w:sz w:val="20"/>
-          <w:szCs w:val="20"/>
-        </w:rPr>
-        <w:t xml:space="preserve">SPV_AMD_gpu_shader_half_float </w:t>
-      </w:r>
-    </w:p>
-    <w:p>
-      <w:pPr>
-        <w:pStyle w:val="ListParagraph"/>
-        <w:ind w:left="1440"/>
-        <w:rPr>
-          <w:sz w:val="20"/>
-          <w:szCs w:val="20"/>
-        </w:rPr>
-      </w:pPr>
-      <w:r>
-        <w:rPr>
-          <w:sz w:val="20"/>
-          <w:szCs w:val="20"/>
-        </w:rPr>
-        <w:t xml:space="preserve">SPV_AMD_gpu_shader_half_float_fetch </w:t>
-      </w:r>
-    </w:p>
-    <w:p>
-      <w:pPr>
-        <w:pStyle w:val="ListParagraph"/>
-        <w:ind w:left="1440"/>
-        <w:rPr>
-          <w:sz w:val="20"/>
-          <w:szCs w:val="20"/>
-        </w:rPr>
-      </w:pPr>
-      <w:r>
-        <w:rPr>
-          <w:sz w:val="20"/>
-          <w:szCs w:val="20"/>
-        </w:rPr>
-        <w:t xml:space="preserve">SPV_AMD_texture_gather_bias_lod </w:t>
-      </w:r>
-    </w:p>
-    <w:p>
-      <w:pPr>
-        <w:pStyle w:val="ListParagraph"/>
-        <w:ind w:left="1440"/>
-        <w:rPr>
-          <w:sz w:val="20"/>
-          <w:szCs w:val="20"/>
-        </w:rPr>
-      </w:pPr>
-      <w:r>
-        <w:rPr>
-          <w:sz w:val="20"/>
-          <w:szCs w:val="20"/>
-        </w:rPr>
-        <w:t xml:space="preserve">SPV_AMD_gpu_shader_int16 </w:t>
-      </w:r>
-    </w:p>
-    <w:p>
-      <w:pPr>
-        <w:pStyle w:val="ListParagraph"/>
-        <w:ind w:left="1440"/>
-        <w:rPr>
-          <w:sz w:val="20"/>
-          <w:szCs w:val="20"/>
-        </w:rPr>
-      </w:pPr>
-      <w:r>
-        <w:rPr>
-          <w:sz w:val="20"/>
-          <w:szCs w:val="20"/>
-        </w:rPr>
-        <w:t xml:space="preserve">SPV_AMD_shader_fragment_mask </w:t>
-      </w:r>
-    </w:p>
-    <w:p>
-      <w:pPr>
-        <w:pStyle w:val="ListParagraph"/>
-        <w:ind w:left="1440"/>
-        <w:rPr>
-          <w:sz w:val="20"/>
-          <w:szCs w:val="20"/>
-        </w:rPr>
-      </w:pPr>
-      <w:r>
-        <w:rPr>
-          <w:sz w:val="20"/>
-          <w:szCs w:val="20"/>
-        </w:rPr>
-        <w:t xml:space="preserve">SPV_AMD_shader_image_load_store_lod </w:t>
-      </w:r>
-    </w:p>
-    <w:p>
-      <w:pPr>
-        <w:pStyle w:val="ListParagraph"/>
-        <w:ind w:left="1440"/>
-        <w:rPr>
-          <w:sz w:val="20"/>
-          <w:szCs w:val="20"/>
-        </w:rPr>
-      </w:pPr>
-      <w:r>
-        <w:rPr>
-          <w:sz w:val="20"/>
-          <w:szCs w:val="20"/>
-        </w:rPr>
-        <w:t xml:space="preserve">SPV_KHR_variable_pointers </w:t>
-      </w:r>
-    </w:p>
-    <w:p>
-      <w:pPr>
-        <w:pStyle w:val="ListParagraph"/>
-        <w:ind w:left="1440"/>
-        <w:rPr>
-          <w:sz w:val="20"/>
-          <w:szCs w:val="20"/>
-        </w:rPr>
-      </w:pPr>
-      <w:r>
-        <w:rPr>
-          <w:sz w:val="20"/>
-          <w:szCs w:val="20"/>
-        </w:rPr>
-        <w:t xml:space="preserve">SPV_EXT_nonuniform_qualifier </w:t>
-      </w:r>
-    </w:p>
-    <w:p>
-      <w:pPr>
-        <w:pStyle w:val="ListParagraph"/>
-        <w:ind w:left="1440"/>
-        <w:rPr>
-          <w:sz w:val="20"/>
-          <w:szCs w:val="20"/>
-        </w:rPr>
-      </w:pPr>
-      <w:r>
-        <w:rPr>
-          <w:sz w:val="20"/>
-          <w:szCs w:val="20"/>
-        </w:rPr>
-        <w:t xml:space="preserve">SPV_GOOGLE_decorate_string </w:t>
-      </w:r>
-    </w:p>
-    <w:p>
-      <w:pPr>
-        <w:pStyle w:val="ListParagraph"/>
-        <w:ind w:left="1440"/>
-        <w:rPr>
-          <w:sz w:val="20"/>
-          <w:szCs w:val="20"/>
-        </w:rPr>
-      </w:pPr>
-      <w:r>
-        <w:rPr>
-          <w:sz w:val="20"/>
-          <w:szCs w:val="20"/>
-        </w:rPr>
-        <w:t xml:space="preserve">SPV_GOOGLE_hlsl_functionality1 </w:t>
-      </w:r>
-    </w:p>
-    <w:p>
-      <w:pPr>
-        <w:pStyle w:val="ListParagraph"/>
-        <w:ind w:left="1440"/>
-        <w:rPr>
-          <w:sz w:val="20"/>
-          <w:szCs w:val="20"/>
-        </w:rPr>
-      </w:pPr>
-      <w:r>
-        <w:rPr>
-          <w:sz w:val="20"/>
-          <w:szCs w:val="20"/>
-        </w:rPr>
-        <w:t>SPV_KHR_vulkan_memory_model</w:t>
-      </w:r>
     </w:p>
     <w:p>
       <w:pPr>
@@ -1926,7 +3561,7 @@
         <w:t>DirectX</w:t>
       </w:r>
       <w:r>
-        <w:t xml:space="preserve"> 11 (dx11) </w:t>
+        <w:t xml:space="preserve"> 11 </w:t>
       </w:r>
       <w:r>
         <w:t>Mode Users</w:t>
@@ -1988,21 +3623,7 @@
           <w:sz w:val="20"/>
           <w:szCs w:val="20"/>
         </w:rPr>
-        <w:t>It is generally recommended to use RGA with the latest Radeon Software version. Specifically, to target the RDNA</w:t>
-      </w:r>
-      <w:r>
-        <w:rPr>
-          <w:sz w:val="20"/>
-          <w:szCs w:val="20"/>
-        </w:rPr>
-        <w:t>™</w:t>
-      </w:r>
-      <w:r>
-        <w:rPr>
-          <w:sz w:val="20"/>
-          <w:szCs w:val="20"/>
-        </w:rPr>
-        <w:t xml:space="preserve"> architecture, the latest Radeon Software version is required (except for all Vulkan® modes and the rocm-cl mode, which are independent of the driver).</w:t>
+        <w:t>It is generally recommended to use RGA with the latest Radeon Software version. Specifically, to target the RDNA architecture, the latest Radeon Software version is required (except for all Vulkan® modes and the rocm-cl mode, which are independent of the driver).</w:t>
       </w:r>
     </w:p>
     <w:p>
@@ -2010,7 +3631,7 @@
         <w:pStyle w:val="Heading2"/>
       </w:pPr>
       <w:r>
-        <w:t>Vulkan (vulkan)</w:t>
+        <w:t>Vulkan Mode</w:t>
       </w:r>
     </w:p>
     <w:p>
@@ -2070,11 +3691,33 @@
     </w:p>
     <w:p>
       <w:pPr>
+        <w:rPr>
+          <w:sz w:val="20"/>
+          <w:szCs w:val="20"/>
+        </w:rPr>
+      </w:pPr>
+      <w:r>
+        <w:rPr>
+          <w:sz w:val="20"/>
+          <w:szCs w:val="20"/>
+        </w:rPr>
+        <w:t xml:space="preserve">RGA ships with a compatible Vulkan driver to support users who do not have an AMD driver installed on their system. In cases where RGA fails to detect the installed driver, it falls back to using the bundled driver. To make </w:t>
+      </w:r>
+      <w:r>
+        <w:rPr>
+          <w:sz w:val="20"/>
+          <w:szCs w:val="20"/>
+        </w:rPr>
+        <w:lastRenderedPageBreak/>
+        <w:t>sure that you are using the latest compiler and can compile for the latest Radeon targets, we strongly recommend running on a machine that has an AMD driver installed.</w:t>
+      </w:r>
+    </w:p>
+    <w:p>
+      <w:pPr>
         <w:pStyle w:val="Heading2"/>
       </w:pPr>
       <w:r>
-        <w:lastRenderedPageBreak/>
-        <w:t>Vulkan offline (</w:t>
+        <w:t>Vulkan Offline Modes (</w:t>
       </w:r>
       <w:r>
         <w:t>vk-offline, vk-spv-offline, vk-spv-txt-offlin</w:t>
@@ -2133,13 +3776,13 @@
         <w:t>DirectX 12</w:t>
       </w:r>
       <w:r>
-        <w:t xml:space="preserve"> (dx12) and </w:t>
+        <w:t xml:space="preserve"> and </w:t>
       </w:r>
       <w:r>
         <w:t>DirectX 11</w:t>
       </w:r>
       <w:r>
-        <w:t xml:space="preserve"> (dx11) </w:t>
+        <w:t xml:space="preserve"> Modes</w:t>
       </w:r>
     </w:p>
     <w:p>
@@ -2156,7 +3799,10 @@
         <w:pStyle w:val="Heading2"/>
       </w:pPr>
       <w:r>
-        <w:t>ROCM OpenCL (rocm-cl mode)</w:t>
+        <w:t xml:space="preserve">ROCM OpenCL </w:t>
+      </w:r>
+      <w:r>
+        <w:t>Mode</w:t>
       </w:r>
     </w:p>
     <w:p>
@@ -2216,7 +3862,7 @@
         <w:pStyle w:val="Heading2"/>
       </w:pPr>
       <w:r>
-        <w:t>OpenGL (-s opengl)</w:t>
+        <w:t>OpenGL Mode</w:t>
       </w:r>
     </w:p>
     <w:p>
@@ -2236,7 +3882,7 @@
     </w:p>
     <w:p/>
     <w:sectPr>
-      <w:headerReference w:type="default" r:id="rId8"/>
+      <w:headerReference w:type="default" r:id="rId7"/>
       <w:pgSz w:w="12240" w:h="15840"/>
       <w:pgMar w:top="1440" w:right="1440" w:bottom="1440" w:left="1440" w:header="720" w:footer="720" w:gutter="0"/>
       <w:cols w:space="720"/>
@@ -2309,7 +3955,7 @@
       <mc:AlternateContent>
         <mc:Choice Requires="wps">
           <w:drawing>
-            <wp:anchor distT="0" distB="0" distL="114300" distR="114300" simplePos="0" relativeHeight="251659264" behindDoc="0" locked="0" layoutInCell="0" allowOverlap="1" wp14:anchorId="7C80FA9B" wp14:editId="62784129">
+            <wp:anchor distT="0" distB="0" distL="114300" distR="114300" simplePos="0" relativeHeight="251659264" behindDoc="0" locked="0" layoutInCell="0" allowOverlap="1" wp14:anchorId="7C80FA9B" wp14:editId="68BF599F">
               <wp:simplePos x="0" y="0"/>
               <wp:positionH relativeFrom="page">
                 <wp:posOffset>0</wp:posOffset>
@@ -2320,7 +3966,7 @@
               <wp:extent cx="7772400" cy="252095"/>
               <wp:effectExtent l="0" t="0" r="0" b="14605"/>
               <wp:wrapNone/>
-              <wp:docPr id="1" name="MSIPCM5d364cdea13d8ae140489ca0" descr="{&quot;HashCode&quot;:622396133,&quot;Height&quot;:792.0,&quot;Width&quot;:612.0,&quot;Placement&quot;:&quot;Header&quot;,&quot;Index&quot;:&quot;Primary&quot;,&quot;Section&quot;:1,&quot;Top&quot;:0.0,&quot;Left&quot;:0.0}"/>
+              <wp:docPr id="1" name="MSIPCM1ad74543adec581ae44f85c4" descr="{&quot;HashCode&quot;:622396133,&quot;Height&quot;:792.0,&quot;Width&quot;:612.0,&quot;Placement&quot;:&quot;Header&quot;,&quot;Index&quot;:&quot;Primary&quot;,&quot;Section&quot;:1,&quot;Top&quot;:0.0,&quot;Left&quot;:0.0}"/>
               <wp:cNvGraphicFramePr/>
               <a:graphic xmlns:a="http://schemas.openxmlformats.org/drawingml/2006/main">
                 <a:graphicData uri="http://schemas.microsoft.com/office/word/2010/wordprocessingShape">
@@ -2388,7 +4034,7 @@
               <v:stroke joinstyle="miter"/>
               <v:path gradientshapeok="t" o:connecttype="rect"/>
             </v:shapetype>
-            <v:shape id="MSIPCM5d364cdea13d8ae140489ca0" o:spid="_x0000_s1026" type="#_x0000_t202" alt="{&quot;HashCode&quot;:622396133,&quot;Height&quot;:792.0,&quot;Width&quot;:612.0,&quot;Placement&quot;:&quot;Header&quot;,&quot;Index&quot;:&quot;Primary&quot;,&quot;Section&quot;:1,&quot;Top&quot;:0.0,&quot;Left&quot;:0.0}" style="position:absolute;margin-left:0;margin-top:15pt;width:612pt;height:19.85pt;z-index:251659264;visibility:visible;mso-wrap-style:square;mso-wrap-distance-left:9pt;mso-wrap-distance-top:0;mso-wrap-distance-right:9pt;mso-wrap-distance-bottom:0;mso-position-horizontal:absolute;mso-position-horizontal-relative:page;mso-position-vertical:absolute;mso-position-vertical-relative:page;v-text-anchor:top" o:gfxdata="UEsDBBQABgAIAAAAIQC2gziS/gAAAOEBAAATAAAAW0NvbnRlbnRfVHlwZXNdLnhtbJSRQU7DMBBF&#10;90jcwfIWJU67QAgl6YK0S0CoHGBkTxKLZGx5TGhvj5O2G0SRWNoz/78nu9wcxkFMGNg6quQqL6RA&#10;0s5Y6ir5vt9lD1JwBDIwOMJKHpHlpr69KfdHjyxSmriSfYz+USnWPY7AufNIadK6MEJMx9ApD/oD&#10;OlTrorhX2lFEilmcO2RdNtjC5xDF9pCuTyYBB5bi6bQ4syoJ3g9WQ0ymaiLzg5KdCXlKLjvcW893&#10;SUOqXwnz5DrgnHtJTxOsQfEKIT7DmDSUCaxw7Rqn8787ZsmRM9e2VmPeBN4uqYvTtW7jvijg9N/y&#10;JsXecLq0q+WD6m8AAAD//wMAUEsDBBQABgAIAAAAIQA4/SH/1gAAAJQBAAALAAAAX3JlbHMvLnJl&#10;bHOkkMFqwzAMhu+DvYPRfXGawxijTi+j0GvpHsDYimMaW0Yy2fr2M4PBMnrbUb/Q94l/f/hMi1qR&#10;JVI2sOt6UJgd+ZiDgffL8ekFlFSbvV0oo4EbChzGx4f9GRdb25HMsYhqlCwG5lrLq9biZkxWOiqY&#10;22YiTra2kYMu1l1tQD30/bPm3wwYN0x18gb45AdQl1tp5j/sFB2T0FQ7R0nTNEV3j6o9feQzro1i&#10;OWA14Fm+Q8a1a8+Bvu/d/dMb2JY5uiPbhG/ktn4cqGU/er3pcvwCAAD//wMAUEsDBBQABgAIAAAA&#10;IQBuX8usrgIAAEYFAAAOAAAAZHJzL2Uyb0RvYy54bWysVEtv2zAMvg/YfxB02GmLH3k1Xp0iS9Et&#10;QNoGSIeeGVmODdiSKimNs2H/fZQtp1u307CLTZHUR/Ijqcurpq7IM9emlCKl0SCkhAsms1LsU/r1&#10;4ebDBSXGgsigkoKn9MQNvZq/fXN5VAmPZSGrjGuCIMIkR5XSwlqVBIFhBa/BDKTiAo251DVYPOp9&#10;kGk4InpdBXEYToKj1JnSknFjUHvdGem8xc9zzux9nhtuSZVSzM22X91+d+4bzC8h2WtQRcl8GvAP&#10;WdRQCgx6hroGC+Sgyz+g6pJpaWRuB0zWgczzkvG2BqwmCl9Vsy1A8bYWJMeoM03m/8Gyu+eNJmWG&#10;vaNEQI0tut2uNsvbcTacjFjGIRpmF8CjUTi6mDFADjNuGDL4/d3TQdqPX8AUS5nx7pRM4ng4m0TD&#10;4Xtv5uW+sN44ncWD0Bsey8wW/aXoRb+pgPGai/5ODwM4J53sAVYi440H6H4bXdagT795bXECcDS9&#10;X+TvPkjlNeE5oTXP+5io/OEm46hMggRtFVJkm0+ycSx5vUGla3iT69r9sZUE7cjP6TxXvLGEoXI6&#10;ncajEE0MbfE4DmdjBxO83Fba2M9c1sQJKdWYdTtO8Lw2tnPtXVwwIW/KqkI9JJUgx5ROhuOwvXC2&#10;IHglMIarocvVSbbZNb6AncxOWJeW3U4YxW5KDL4GYzegcQkwX1xse4+fvJIYRHqJkkLqb3/TO3+c&#10;TbRScsSlSql5OoDmlFQrgVMbj5EGxLXtCQXdCrNoNMLDrteKQ72UuLA4kphWKzpfW/VirmX9iIu/&#10;cOHQBIJh0JTaXlxaPKEBHw7GF4tWxoVTYNdiq5iDduQ5Th+aR9DKE2+xZXey3ztIXvHf+XYdWBys&#10;zMu2OY7Zjk5POC5r217/sLjX4Ndz6/Xy/M1/AgAA//8DAFBLAwQUAAYACAAAACEA54vUVNwAAAAH&#10;AQAADwAAAGRycy9kb3ducmV2LnhtbEyPwU7DQAxE70j8w8pI3OiGgAqEOFWVigNSD9DyAZusSQJZ&#10;b5Tdpunf457KyWONNfOcr2bXq4nG0HlGuF8koIhrbztuEL72b3fPoEI0bE3vmRBOFGBVXF/lJrP+&#10;yJ807WKjJIRDZhDaGIdM61C35ExY+IFYvG8/OhNlHRttR3OUcNfrNEmW2pmOpaE1A5Ut1b+7g0Mo&#10;yw+7P8Vmy5ufbq5s9T7VbkC8vZnXr6AizfFyDGd8QYdCmCp/YBtUjyCPRISHRObZTdNHURXC8uUJ&#10;dJHr//zFHwAAAP//AwBQSwECLQAUAAYACAAAACEAtoM4kv4AAADhAQAAEwAAAAAAAAAAAAAAAAAA&#10;AAAAW0NvbnRlbnRfVHlwZXNdLnhtbFBLAQItABQABgAIAAAAIQA4/SH/1gAAAJQBAAALAAAAAAAA&#10;AAAAAAAAAC8BAABfcmVscy8ucmVsc1BLAQItABQABgAIAAAAIQBuX8usrgIAAEYFAAAOAAAAAAAA&#10;AAAAAAAAAC4CAABkcnMvZTJvRG9jLnhtbFBLAQItABQABgAIAAAAIQDni9RU3AAAAAcBAAAPAAAA&#10;AAAAAAAAAAAAAAgFAABkcnMvZG93bnJldi54bWxQSwUGAAAAAAQABADzAAAAEQYAAAAA&#10;" o:allowincell="f" filled="f" stroked="f" strokeweight=".5pt">
+            <v:shape id="MSIPCM1ad74543adec581ae44f85c4" o:spid="_x0000_s1026" type="#_x0000_t202" alt="{&quot;HashCode&quot;:622396133,&quot;Height&quot;:792.0,&quot;Width&quot;:612.0,&quot;Placement&quot;:&quot;Header&quot;,&quot;Index&quot;:&quot;Primary&quot;,&quot;Section&quot;:1,&quot;Top&quot;:0.0,&quot;Left&quot;:0.0}" style="position:absolute;margin-left:0;margin-top:15pt;width:612pt;height:19.85pt;z-index:251659264;visibility:visible;mso-wrap-style:square;mso-wrap-distance-left:9pt;mso-wrap-distance-top:0;mso-wrap-distance-right:9pt;mso-wrap-distance-bottom:0;mso-position-horizontal:absolute;mso-position-horizontal-relative:page;mso-position-vertical:absolute;mso-position-vertical-relative:page;v-text-anchor:top" o:gfxdata="UEsDBBQABgAIAAAAIQC2gziS/gAAAOEBAAATAAAAW0NvbnRlbnRfVHlwZXNdLnhtbJSRQU7DMBBF&#10;90jcwfIWJU67QAgl6YK0S0CoHGBkTxKLZGx5TGhvj5O2G0SRWNoz/78nu9wcxkFMGNg6quQqL6RA&#10;0s5Y6ir5vt9lD1JwBDIwOMJKHpHlpr69KfdHjyxSmriSfYz+USnWPY7AufNIadK6MEJMx9ApD/oD&#10;OlTrorhX2lFEilmcO2RdNtjC5xDF9pCuTyYBB5bi6bQ4syoJ3g9WQ0ymaiLzg5KdCXlKLjvcW893&#10;SUOqXwnz5DrgnHtJTxOsQfEKIT7DmDSUCaxw7Rqn8787ZsmRM9e2VmPeBN4uqYvTtW7jvijg9N/y&#10;JsXecLq0q+WD6m8AAAD//wMAUEsDBBQABgAIAAAAIQA4/SH/1gAAAJQBAAALAAAAX3JlbHMvLnJl&#10;bHOkkMFqwzAMhu+DvYPRfXGawxijTi+j0GvpHsDYimMaW0Yy2fr2M4PBMnrbUb/Q94l/f/hMi1qR&#10;JVI2sOt6UJgd+ZiDgffL8ekFlFSbvV0oo4EbChzGx4f9GRdb25HMsYhqlCwG5lrLq9biZkxWOiqY&#10;22YiTra2kYMu1l1tQD30/bPm3wwYN0x18gb45AdQl1tp5j/sFB2T0FQ7R0nTNEV3j6o9feQzro1i&#10;OWA14Fm+Q8a1a8+Bvu/d/dMb2JY5uiPbhG/ktn4cqGU/er3pcvwCAAD//wMAUEsDBBQABgAIAAAA&#10;IQC/u+wprgIAAEYFAAAOAAAAZHJzL2Uyb0RvYy54bWysVFtv0zAUfkfiP1h+4AmaS5N2DUun0mlQ&#10;qdsqdWjPruM0lhLbs901BfHfOU6cDgZPiBf73Hwu3znHl1dtU6Nnpg2XIsfRKMSICSoLLvY5/vpw&#10;8+ECI2OJKEgtBcvxiRl8NX/75vKoMhbLStYF0wicCJMdVY4ra1UWBIZWrCFmJBUToCylbogFVu+D&#10;QpMjeG/qIA7DSXCUulBaUmYMSK97JZ53/suSUXtfloZZVOcYcrPdqbtz585gfkmyvSaq4tSnQf4h&#10;i4ZwAUHPrq6JJeig+R+uGk61NLK0IyqbQJYlp6yrAaqJwlfVbCuiWFcLgGPUGSbz/9zSu+eNRryA&#10;3mEkSAMtut2uNsvbiBTTJE3GpGA0vYgIS5LyIqUJRgUzFBD8/u7pIO3HL8RUS1mwnssmcTyeTaLx&#10;+L1XM76vrFdOZ/Eo9IpHXthqeBS9yDc1oaxhYngzuIE8dE97BytRsNY76K+N5g3Rp9+stjABMJre&#10;LvJvH6TykvCc0JqVQ0wQ/nCTcVQmA4C2CiCy7SfZOpS83IDQNbwtdeNuaCUCPczY6TxXrLWIgnA6&#10;ncZJCCoKujiNw1nq3AQvr5U29jOTDXJEjjVk3Y0TeV4b25sOJi6YkDe8rkFOslqgY44n4zTsHpw1&#10;4LwWEMPV0OfqKNvuWl/AThYnqEvLfieMojccgq+JsRuiYQkgX1hsew9HWUsIIj2FUSX1t7/JnT3M&#10;JmgxOsJS5dg8HYhmGNUrAVMbpwCDW8OOA0J3xCxKEmB2g1QcmqWEhYWRhLQ60tnaeiBLLZtHWPyF&#10;CwcqIigEzbEdyKUFDhTwcVC2WHQ0LJwidi22ijrXDjyH6UP7SLTywFto2Z0c9o5kr/DvbfsOLA5W&#10;lrxrjkO2h9MDDsvatdd/LO43+JXvrF6+v/lPAAAA//8DAFBLAwQUAAYACAAAACEA54vUVNwAAAAH&#10;AQAADwAAAGRycy9kb3ducmV2LnhtbEyPwU7DQAxE70j8w8pI3OiGgAqEOFWVigNSD9DyAZusSQJZ&#10;b5Tdpunf457KyWONNfOcr2bXq4nG0HlGuF8koIhrbztuEL72b3fPoEI0bE3vmRBOFGBVXF/lJrP+&#10;yJ807WKjJIRDZhDaGIdM61C35ExY+IFYvG8/OhNlHRttR3OUcNfrNEmW2pmOpaE1A5Ut1b+7g0Mo&#10;yw+7P8Vmy5ufbq5s9T7VbkC8vZnXr6AizfFyDGd8QYdCmCp/YBtUjyCPRISHRObZTdNHURXC8uUJ&#10;dJHr//zFHwAAAP//AwBQSwECLQAUAAYACAAAACEAtoM4kv4AAADhAQAAEwAAAAAAAAAAAAAAAAAA&#10;AAAAW0NvbnRlbnRfVHlwZXNdLnhtbFBLAQItABQABgAIAAAAIQA4/SH/1gAAAJQBAAALAAAAAAAA&#10;AAAAAAAAAC8BAABfcmVscy8ucmVsc1BLAQItABQABgAIAAAAIQC/u+wprgIAAEYFAAAOAAAAAAAA&#10;AAAAAAAAAC4CAABkcnMvZTJvRG9jLnhtbFBLAQItABQABgAIAAAAIQDni9RU3AAAAAcBAAAPAAAA&#10;AAAAAAAAAAAAAAgFAABkcnMvZG93bnJldi54bWxQSwUGAAAAAAQABADzAAAAEQYAAAAA&#10;" o:allowincell="f" filled="f" stroked="f" strokeweight=".5pt">
               <v:textbox inset="20pt,0,,0">
                 <w:txbxContent>
                   <w:p>
@@ -3482,6 +5128,9 @@
   </w:num>
   <w:num w:numId="7">
     <w:abstractNumId w:val="5"/>
+  </w:num>
+  <w:num w:numId="8">
+    <w:abstractNumId w:val="2"/>
   </w:num>
 </w:numbering>
 </file>
@@ -3884,7 +5533,7 @@
   <w:style w:type="paragraph" w:default="1" w:styleId="Normal">
     <w:name w:val="Normal"/>
     <w:qFormat/>
-    <w:rsid w:val="00600866"/>
+    <w:rsid w:val="00BB6EBF"/>
   </w:style>
   <w:style w:type="paragraph" w:styleId="Heading1">
     <w:name w:val="heading 1"/>

</xml_diff>